<commit_message>
changes in data analytics file
</commit_message>
<xml_diff>
--- a/Data Analytics.docx
+++ b/Data Analytics.docx
@@ -1,6 +1,6 @@
 
 <file path=word/document.xml><?xml version="1.0" encoding="utf-8"?>
-<w:document xmlns:wpc="http://schemas.microsoft.com/office/word/2010/wordprocessingCanvas" xmlns:cx="http://schemas.microsoft.com/office/drawing/2014/chartex" xmlns:cx1="http://schemas.microsoft.com/office/drawing/2015/9/8/chartex" xmlns:cx2="http://schemas.microsoft.com/office/drawing/2015/10/21/chartex" xmlns:cx3="http://schemas.microsoft.com/office/drawing/2016/5/9/chartex" xmlns:cx4="http://schemas.microsoft.com/office/drawing/2016/5/10/chartex" xmlns:cx5="http://schemas.microsoft.com/office/drawing/2016/5/11/chartex" xmlns:cx6="http://schemas.microsoft.com/office/drawing/2016/5/12/chartex" xmlns:cx7="http://schemas.microsoft.com/office/drawing/2016/5/13/chartex" xmlns:cx8="http://schemas.microsoft.com/office/drawing/2016/5/14/chartex" xmlns:mc="http://schemas.openxmlformats.org/markup-compatibility/2006" xmlns:aink="http://schemas.microsoft.com/office/drawing/2016/ink" xmlns:am3d="http://schemas.microsoft.com/office/drawing/2017/model3d" xmlns:o="urn:schemas-microsoft-com:office:office" xmlns:oel="http://schemas.microsoft.com/office/2019/extlst" xmlns:r="http://schemas.openxmlformats.org/officeDocument/2006/relationships" xmlns:m="http://schemas.openxmlformats.org/officeDocument/2006/math" xmlns:v="urn:schemas-microsoft-com:vml" xmlns:wp14="http://schemas.microsoft.com/office/word/2010/wordprocessingDrawing" xmlns:wp="http://schemas.openxmlformats.org/drawingml/2006/wordprocessingDrawing" xmlns:w10="urn:schemas-microsoft-com:office:word" xmlns:w="http://schemas.openxmlformats.org/wordprocessingml/2006/main" xmlns:w14="http://schemas.microsoft.com/office/word/2010/wordml" xmlns:w15="http://schemas.microsoft.com/office/word/2012/wordml" xmlns:w16cex="http://schemas.microsoft.com/office/word/2018/wordml/cex" xmlns:w16cid="http://schemas.microsoft.com/office/word/2016/wordml/cid" xmlns:w16="http://schemas.microsoft.com/office/word/2018/wordml" xmlns:w16sdtdh="http://schemas.microsoft.com/office/word/2020/wordml/sdtdatahash" xmlns:w16se="http://schemas.microsoft.com/office/word/2015/wordml/symex" xmlns:wpg="http://schemas.microsoft.com/office/word/2010/wordprocessingGroup" xmlns:wpi="http://schemas.microsoft.com/office/word/2010/wordprocessingInk" xmlns:wne="http://schemas.microsoft.com/office/word/2006/wordml" xmlns:wps="http://schemas.microsoft.com/office/word/2010/wordprocessingShape" mc:Ignorable="w14 w15 w16se w16cid w16 w16cex w16sdtdh wp14">
+<w:document xmlns:wpc="http://schemas.microsoft.com/office/word/2010/wordprocessingCanvas" xmlns:cx="http://schemas.microsoft.com/office/drawing/2014/chartex" xmlns:cx1="http://schemas.microsoft.com/office/drawing/2015/9/8/chartex" xmlns:cx2="http://schemas.microsoft.com/office/drawing/2015/10/21/chartex" xmlns:cx3="http://schemas.microsoft.com/office/drawing/2016/5/9/chartex" xmlns:cx4="http://schemas.microsoft.com/office/drawing/2016/5/10/chartex" xmlns:cx5="http://schemas.microsoft.com/office/drawing/2016/5/11/chartex" xmlns:cx6="http://schemas.microsoft.com/office/drawing/2016/5/12/chartex" xmlns:cx7="http://schemas.microsoft.com/office/drawing/2016/5/13/chartex" xmlns:cx8="http://schemas.microsoft.com/office/drawing/2016/5/14/chartex" xmlns:mc="http://schemas.openxmlformats.org/markup-compatibility/2006" xmlns:aink="http://schemas.microsoft.com/office/drawing/2016/ink" xmlns:am3d="http://schemas.microsoft.com/office/drawing/2017/model3d" xmlns:o="urn:schemas-microsoft-com:office:office" xmlns:oel="http://schemas.microsoft.com/office/2019/extlst" xmlns:r="http://schemas.openxmlformats.org/officeDocument/2006/relationships" xmlns:m="http://schemas.openxmlformats.org/officeDocument/2006/math" xmlns:v="urn:schemas-microsoft-com:vml" xmlns:wp14="http://schemas.microsoft.com/office/word/2010/wordprocessingDrawing" xmlns:wp="http://schemas.openxmlformats.org/drawingml/2006/wordprocessingDrawing" xmlns:w10="urn:schemas-microsoft-com:office:word" xmlns:w="http://schemas.openxmlformats.org/wordprocessingml/2006/main" xmlns:w14="http://schemas.microsoft.com/office/word/2010/wordml" xmlns:w15="http://schemas.microsoft.com/office/word/2012/wordml" xmlns:w16cex="http://schemas.microsoft.com/office/word/2018/wordml/cex" xmlns:w16cid="http://schemas.microsoft.com/office/word/2016/wordml/cid" xmlns:w16="http://schemas.microsoft.com/office/word/2018/wordml" xmlns:w16du="http://schemas.microsoft.com/office/word/2023/wordml/word16du" xmlns:w16sdtdh="http://schemas.microsoft.com/office/word/2020/wordml/sdtdatahash" xmlns:w16se="http://schemas.microsoft.com/office/word/2015/wordml/symex" xmlns:wpg="http://schemas.microsoft.com/office/word/2010/wordprocessingGroup" xmlns:wpi="http://schemas.microsoft.com/office/word/2010/wordprocessingInk" xmlns:wne="http://schemas.microsoft.com/office/word/2006/wordml" xmlns:wps="http://schemas.microsoft.com/office/word/2010/wordprocessingShape" mc:Ignorable="w14 w15 w16se w16cid w16 w16cex w16sdtdh w16du wp14">
   <w:body>
     <w:p>
       <w:pPr>
@@ -486,15 +486,7 @@
           <w:sz w:val="24"/>
           <w:szCs w:val="24"/>
         </w:rPr>
-        <w:t>['Dependents'</w:t>
-      </w:r>
-      <w:proofErr w:type="gramStart"/>
-      <w:r>
-        <w:rPr>
-          <w:sz w:val="24"/>
-          <w:szCs w:val="24"/>
-        </w:rPr>
-        <w:t>].</w:t>
+        <w:t>['Dependents'].</w:t>
       </w:r>
       <w:proofErr w:type="spellStart"/>
       <w:r>
@@ -505,7 +497,6 @@
         <w:t>fillna</w:t>
       </w:r>
       <w:proofErr w:type="spellEnd"/>
-      <w:proofErr w:type="gramEnd"/>
       <w:r>
         <w:rPr>
           <w:sz w:val="24"/>
@@ -868,7 +859,6 @@
         <w:t xml:space="preserve">from </w:t>
       </w:r>
       <w:proofErr w:type="spellStart"/>
-      <w:proofErr w:type="gramStart"/>
       <w:r>
         <w:rPr>
           <w:rFonts w:ascii="Arial" w:hAnsi="Arial" w:cs="Arial"/>
@@ -878,7 +868,6 @@
         <w:t>sklearn.impute</w:t>
       </w:r>
       <w:proofErr w:type="spellEnd"/>
-      <w:proofErr w:type="gramEnd"/>
       <w:r>
         <w:rPr>
           <w:rFonts w:ascii="Arial" w:hAnsi="Arial" w:cs="Arial"/>
@@ -1318,7 +1307,6 @@
         <w:t xml:space="preserve"> = </w:t>
       </w:r>
       <w:proofErr w:type="spellStart"/>
-      <w:proofErr w:type="gramStart"/>
       <w:r>
         <w:rPr>
           <w:rFonts w:ascii="Bell MT" w:hAnsi="Bell MT" w:cs="Arial"/>
@@ -1328,7 +1316,6 @@
         <w:t>preprocessing.LabelEncoder</w:t>
       </w:r>
       <w:proofErr w:type="spellEnd"/>
-      <w:proofErr w:type="gramEnd"/>
       <w:r>
         <w:rPr>
           <w:rFonts w:ascii="Bell MT" w:hAnsi="Bell MT" w:cs="Arial"/>
@@ -1626,7 +1613,6 @@
         <w:t xml:space="preserve"> = </w:t>
       </w:r>
       <w:proofErr w:type="spellStart"/>
-      <w:proofErr w:type="gramStart"/>
       <w:r>
         <w:rPr>
           <w:rFonts w:asciiTheme="majorHAnsi" w:hAnsiTheme="majorHAnsi" w:cstheme="majorHAnsi"/>
@@ -1642,16 +1628,7 @@
           <w:sz w:val="24"/>
           <w:szCs w:val="24"/>
         </w:rPr>
-        <w:t>(</w:t>
-      </w:r>
-      <w:proofErr w:type="gramEnd"/>
-      <w:r>
-        <w:rPr>
-          <w:rFonts w:asciiTheme="majorHAnsi" w:hAnsiTheme="majorHAnsi" w:cstheme="majorHAnsi"/>
-          <w:sz w:val="24"/>
-          <w:szCs w:val="24"/>
-        </w:rPr>
-        <w:t>)</w:t>
+        <w:t>()</w:t>
       </w:r>
     </w:p>
     <w:p>
@@ -1838,7 +1815,6 @@
         <w:t>"].</w:t>
       </w:r>
       <w:proofErr w:type="spellStart"/>
-      <w:proofErr w:type="gramStart"/>
       <w:r>
         <w:rPr>
           <w:rFonts w:asciiTheme="majorHAnsi" w:hAnsiTheme="majorHAnsi" w:cstheme="majorHAnsi"/>
@@ -1848,7 +1824,6 @@
         <w:t>cat.codes</w:t>
       </w:r>
       <w:proofErr w:type="spellEnd"/>
-      <w:proofErr w:type="gramEnd"/>
     </w:p>
     <w:p>
       <w:pPr>
@@ -1916,6 +1891,14 @@
         </w:rPr>
         <w:t xml:space="preserve">Detecting outliers with z-scores: </w:t>
       </w:r>
+      <w:r>
+        <w:rPr>
+          <w:rFonts w:cstheme="minorHAnsi"/>
+          <w:sz w:val="24"/>
+          <w:szCs w:val="24"/>
+        </w:rPr>
+        <w:t xml:space="preserve">calculate </w:t>
+      </w:r>
       <w:proofErr w:type="spellStart"/>
       <w:r>
         <w:rPr>
@@ -1926,23 +1909,47 @@
         <w:t>zscore</w:t>
       </w:r>
       <w:proofErr w:type="spellEnd"/>
-      <w:proofErr w:type="gramStart"/>
-      <w:r>
-        <w:rPr>
-          <w:rFonts w:cstheme="minorHAnsi"/>
-          <w:sz w:val="24"/>
-          <w:szCs w:val="24"/>
-        </w:rPr>
-        <w:t>=  (</w:t>
-      </w:r>
-      <w:proofErr w:type="gramEnd"/>
-      <w:r>
-        <w:rPr>
-          <w:rFonts w:cstheme="minorHAnsi"/>
-          <w:sz w:val="24"/>
-          <w:szCs w:val="24"/>
-        </w:rPr>
-        <w:t>Xi-mean)/std.</w:t>
+      <w:r>
+        <w:rPr>
+          <w:rFonts w:cstheme="minorHAnsi"/>
+          <w:sz w:val="24"/>
+          <w:szCs w:val="24"/>
+        </w:rPr>
+        <w:t xml:space="preserve"> </w:t>
+      </w:r>
+      <w:proofErr w:type="spellStart"/>
+      <w:r>
+        <w:rPr>
+          <w:rFonts w:cstheme="minorHAnsi"/>
+          <w:sz w:val="24"/>
+          <w:szCs w:val="24"/>
+        </w:rPr>
+        <w:t>i.e</w:t>
+      </w:r>
+      <w:proofErr w:type="spellEnd"/>
+      <w:r>
+        <w:rPr>
+          <w:rFonts w:cstheme="minorHAnsi"/>
+          <w:sz w:val="24"/>
+          <w:szCs w:val="24"/>
+        </w:rPr>
+        <w:t xml:space="preserve"> X’</w:t>
+      </w:r>
+      <w:r>
+        <w:rPr>
+          <w:rFonts w:cstheme="minorHAnsi"/>
+          <w:sz w:val="24"/>
+          <w:szCs w:val="24"/>
+        </w:rPr>
+        <w:t>=  (Xi-mean)/std</w:t>
+      </w:r>
+      <w:r>
+        <w:rPr>
+          <w:rFonts w:cstheme="minorHAnsi"/>
+          <w:sz w:val="24"/>
+          <w:szCs w:val="24"/>
+        </w:rPr>
+        <w:t xml:space="preserve"> for each data point. Then assign a threshold and all points having z score greater than that threshold will be outliers. This method is effective for normal distribution. </w:t>
       </w:r>
     </w:p>
     <w:p>
@@ -1965,7 +1972,31 @@
           <w:sz w:val="24"/>
           <w:szCs w:val="24"/>
         </w:rPr>
-        <w:t>using the Inter Quantile Range(IQR)</w:t>
+        <w:t>using the Inter Quantile Range</w:t>
+      </w:r>
+      <w:r>
+        <w:rPr>
+          <w:rFonts w:cstheme="minorHAnsi"/>
+          <w:sz w:val="24"/>
+          <w:szCs w:val="24"/>
+        </w:rPr>
+        <w:t xml:space="preserve"> </w:t>
+      </w:r>
+      <w:r>
+        <w:rPr>
+          <w:rFonts w:cstheme="minorHAnsi"/>
+          <w:sz w:val="24"/>
+          <w:szCs w:val="24"/>
+        </w:rPr>
+        <w:t>(IQR)</w:t>
+      </w:r>
+      <w:r>
+        <w:rPr>
+          <w:rFonts w:cstheme="minorHAnsi"/>
+          <w:sz w:val="24"/>
+          <w:szCs w:val="24"/>
+        </w:rPr>
+        <w:t>. This is recommended for non- normal distributions.</w:t>
       </w:r>
     </w:p>
     <w:p>
@@ -2035,6 +2066,14 @@
           <w:szCs w:val="24"/>
         </w:rPr>
         <w:t>Normalisation formula:</w:t>
+      </w:r>
+      <w:r>
+        <w:rPr>
+          <w:rFonts w:cstheme="minorHAnsi"/>
+          <w:sz w:val="24"/>
+          <w:szCs w:val="24"/>
+        </w:rPr>
+        <w:t xml:space="preserve"> to fit data in a specific range typically b/w 0 and 1.</w:t>
       </w:r>
     </w:p>
     <w:p>
@@ -2147,7 +2186,6 @@
         </w:rPr>
       </w:pPr>
       <w:proofErr w:type="spellStart"/>
-      <w:proofErr w:type="gramStart"/>
       <w:r>
         <w:rPr>
           <w:rFonts w:asciiTheme="majorHAnsi" w:hAnsiTheme="majorHAnsi" w:cstheme="majorHAnsi"/>
@@ -2157,7 +2195,6 @@
         <w:t>preprocessing.normalize</w:t>
       </w:r>
       <w:proofErr w:type="spellEnd"/>
-      <w:proofErr w:type="gramEnd"/>
       <w:r>
         <w:rPr>
           <w:rFonts w:asciiTheme="majorHAnsi" w:hAnsiTheme="majorHAnsi" w:cstheme="majorHAnsi"/>
@@ -2217,6 +2254,7 @@
           <w:rFonts w:asciiTheme="majorHAnsi" w:hAnsiTheme="majorHAnsi" w:cstheme="majorHAnsi"/>
           <w:sz w:val="24"/>
           <w:szCs w:val="24"/>
+          <w:highlight w:val="darkYellow"/>
         </w:rPr>
       </w:pPr>
       <w:r>
@@ -2224,6 +2262,7 @@
           <w:rFonts w:asciiTheme="majorHAnsi" w:hAnsiTheme="majorHAnsi" w:cstheme="majorHAnsi"/>
           <w:sz w:val="24"/>
           <w:szCs w:val="24"/>
+          <w:highlight w:val="darkYellow"/>
         </w:rPr>
         <w:t xml:space="preserve">from </w:t>
       </w:r>
@@ -2233,6 +2272,7 @@
           <w:rFonts w:asciiTheme="majorHAnsi" w:hAnsiTheme="majorHAnsi" w:cstheme="majorHAnsi"/>
           <w:sz w:val="24"/>
           <w:szCs w:val="24"/>
+          <w:highlight w:val="darkYellow"/>
         </w:rPr>
         <w:t>sklearn</w:t>
       </w:r>
@@ -2242,6 +2282,7 @@
           <w:rFonts w:asciiTheme="majorHAnsi" w:hAnsiTheme="majorHAnsi" w:cstheme="majorHAnsi"/>
           <w:sz w:val="24"/>
           <w:szCs w:val="24"/>
+          <w:highlight w:val="darkYellow"/>
         </w:rPr>
         <w:t xml:space="preserve"> import preprocessing</w:t>
       </w:r>
@@ -2262,26 +2303,27 @@
           <w:rFonts w:asciiTheme="majorHAnsi" w:hAnsiTheme="majorHAnsi" w:cstheme="majorHAnsi"/>
           <w:sz w:val="24"/>
           <w:szCs w:val="24"/>
+          <w:highlight w:val="darkYellow"/>
         </w:rPr>
         <w:t xml:space="preserve">scaler = </w:t>
       </w:r>
       <w:proofErr w:type="spellStart"/>
-      <w:proofErr w:type="gramStart"/>
       <w:r>
         <w:rPr>
           <w:rFonts w:asciiTheme="majorHAnsi" w:hAnsiTheme="majorHAnsi" w:cstheme="majorHAnsi"/>
           <w:sz w:val="24"/>
           <w:szCs w:val="24"/>
+          <w:highlight w:val="darkYellow"/>
         </w:rPr>
         <w:t>preprocessing.MinMaxScaler</w:t>
       </w:r>
       <w:proofErr w:type="spellEnd"/>
-      <w:proofErr w:type="gramEnd"/>
       <w:r>
         <w:rPr>
           <w:rFonts w:asciiTheme="majorHAnsi" w:hAnsiTheme="majorHAnsi" w:cstheme="majorHAnsi"/>
           <w:sz w:val="24"/>
           <w:szCs w:val="24"/>
+          <w:highlight w:val="darkYellow"/>
         </w:rPr>
         <w:t>(</w:t>
       </w:r>
@@ -2291,6 +2333,7 @@
           <w:rFonts w:asciiTheme="majorHAnsi" w:hAnsiTheme="majorHAnsi" w:cstheme="majorHAnsi"/>
           <w:sz w:val="24"/>
           <w:szCs w:val="24"/>
+          <w:highlight w:val="darkYellow"/>
         </w:rPr>
         <w:t>feature_range</w:t>
       </w:r>
@@ -2300,6 +2343,7 @@
           <w:rFonts w:asciiTheme="majorHAnsi" w:hAnsiTheme="majorHAnsi" w:cstheme="majorHAnsi"/>
           <w:sz w:val="24"/>
           <w:szCs w:val="24"/>
+          <w:highlight w:val="darkYellow"/>
         </w:rPr>
         <w:t>=(0, 2))</w:t>
       </w:r>
@@ -2309,7 +2353,7 @@
         <w:pStyle w:val="ListParagraph"/>
         <w:numPr>
           <w:ilvl w:val="0"/>
-          <w:numId w:val="8"/>
+          <w:numId w:val="1"/>
         </w:numPr>
         <w:spacing w:after="0"/>
         <w:rPr>
@@ -2324,7 +2368,15 @@
           <w:sz w:val="24"/>
           <w:szCs w:val="24"/>
         </w:rPr>
-        <w:t xml:space="preserve">Standardisation: </w:t>
+        <w:t>Standardi</w:t>
+      </w:r>
+      <w:r>
+        <w:rPr>
+          <w:rFonts w:cstheme="minorHAnsi"/>
+          <w:sz w:val="24"/>
+          <w:szCs w:val="24"/>
+        </w:rPr>
+        <w:t>zation or z score normalisation:</w:t>
       </w:r>
     </w:p>
     <w:p>
@@ -2344,25 +2396,128 @@
           <w:sz w:val="24"/>
           <w:szCs w:val="24"/>
         </w:rPr>
+        <w:t xml:space="preserve">   </w:t>
+      </w:r>
+      <w:r>
+        <w:rPr>
+          <w:rFonts w:cstheme="minorHAnsi"/>
+          <w:sz w:val="24"/>
+          <w:szCs w:val="24"/>
+        </w:rPr>
+        <w:t>X’</w:t>
+      </w:r>
+      <w:r>
+        <w:rPr>
+          <w:rFonts w:cstheme="minorHAnsi"/>
+          <w:sz w:val="24"/>
+          <w:szCs w:val="24"/>
+        </w:rPr>
+        <w:t>=  (Xi-mean)/std</w:t>
+      </w:r>
+    </w:p>
+    <w:p>
+      <w:pPr>
+        <w:pStyle w:val="ListParagraph"/>
+        <w:spacing w:after="0"/>
+        <w:ind w:left="1440"/>
+        <w:rPr>
+          <w:rFonts w:cstheme="minorHAnsi"/>
+          <w:sz w:val="24"/>
+          <w:szCs w:val="24"/>
+        </w:rPr>
+      </w:pPr>
+      <w:r>
+        <w:rPr>
+          <w:rFonts w:cstheme="minorHAnsi"/>
+          <w:sz w:val="24"/>
+          <w:szCs w:val="24"/>
+        </w:rPr>
+        <w:t>Where we calculate mean and std from the dataset and transform the data to have zero mean and std of 1. Useful for algos which assume</w:t>
+      </w:r>
+      <w:r>
+        <w:rPr>
+          <w:rFonts w:cstheme="minorHAnsi"/>
+          <w:sz w:val="24"/>
+          <w:szCs w:val="24"/>
+        </w:rPr>
+        <w:t>s</w:t>
+      </w:r>
+      <w:r>
+        <w:rPr>
+          <w:rFonts w:cstheme="minorHAnsi"/>
+          <w:sz w:val="24"/>
+          <w:szCs w:val="24"/>
+        </w:rPr>
+        <w:t xml:space="preserve"> data is </w:t>
+      </w:r>
+      <w:r>
+        <w:rPr>
+          <w:rFonts w:cstheme="minorHAnsi"/>
+          <w:sz w:val="24"/>
+          <w:szCs w:val="24"/>
+        </w:rPr>
+        <w:lastRenderedPageBreak/>
+        <w:t>normally distributed like in linear regression</w:t>
+      </w:r>
+      <w:r>
+        <w:rPr>
+          <w:rFonts w:cstheme="minorHAnsi"/>
+          <w:sz w:val="24"/>
+          <w:szCs w:val="24"/>
+        </w:rPr>
+        <w:t>, logistic regression</w:t>
+      </w:r>
+      <w:r>
+        <w:rPr>
+          <w:rFonts w:cstheme="minorHAnsi"/>
+          <w:sz w:val="24"/>
+          <w:szCs w:val="24"/>
+        </w:rPr>
+        <w:t xml:space="preserve"> and PCA. It handles data outside the training range better than normalization.</w:t>
+      </w:r>
+    </w:p>
+    <w:p>
+      <w:pPr>
+        <w:pStyle w:val="ListParagraph"/>
+        <w:spacing w:after="0"/>
+        <w:ind w:left="1440"/>
+        <w:rPr>
+          <w:rFonts w:cstheme="minorHAnsi"/>
+          <w:color w:val="E7E6E6" w:themeColor="background2"/>
+          <w:sz w:val="24"/>
+          <w:szCs w:val="24"/>
+          <w:highlight w:val="black"/>
+        </w:rPr>
+      </w:pPr>
+      <w:r>
+        <w:rPr>
+          <w:rFonts w:cstheme="minorHAnsi"/>
+          <w:color w:val="E7E6E6" w:themeColor="background2"/>
+          <w:sz w:val="24"/>
+          <w:szCs w:val="24"/>
+          <w:highlight w:val="black"/>
+        </w:rPr>
         <w:t xml:space="preserve">from </w:t>
       </w:r>
       <w:proofErr w:type="spellStart"/>
-      <w:proofErr w:type="gramStart"/>
-      <w:r>
-        <w:rPr>
-          <w:rFonts w:cstheme="minorHAnsi"/>
-          <w:sz w:val="24"/>
-          <w:szCs w:val="24"/>
+      <w:r>
+        <w:rPr>
+          <w:rFonts w:cstheme="minorHAnsi"/>
+          <w:color w:val="E7E6E6" w:themeColor="background2"/>
+          <w:sz w:val="24"/>
+          <w:szCs w:val="24"/>
+          <w:highlight w:val="black"/>
         </w:rPr>
         <w:t>sklearn.preprocessing</w:t>
       </w:r>
       <w:proofErr w:type="spellEnd"/>
-      <w:proofErr w:type="gramEnd"/>
-      <w:r>
-        <w:rPr>
-          <w:rFonts w:cstheme="minorHAnsi"/>
-          <w:sz w:val="24"/>
-          <w:szCs w:val="24"/>
+      <w:r>
+        <w:rPr>
+          <w:rFonts w:cstheme="minorHAnsi"/>
+          <w:color w:val="E7E6E6" w:themeColor="background2"/>
+          <w:sz w:val="24"/>
+          <w:szCs w:val="24"/>
+          <w:highlight w:val="black"/>
         </w:rPr>
         <w:t xml:space="preserve"> import </w:t>
       </w:r>
@@ -2370,8 +2525,10 @@
       <w:r>
         <w:rPr>
           <w:rFonts w:cstheme="minorHAnsi"/>
-          <w:sz w:val="24"/>
-          <w:szCs w:val="24"/>
+          <w:color w:val="E7E6E6" w:themeColor="background2"/>
+          <w:sz w:val="24"/>
+          <w:szCs w:val="24"/>
+          <w:highlight w:val="black"/>
         </w:rPr>
         <w:t>StandardScaler</w:t>
       </w:r>
@@ -2384,6 +2541,7 @@
         <w:ind w:left="1440"/>
         <w:rPr>
           <w:rFonts w:cstheme="minorHAnsi"/>
+          <w:color w:val="E7E6E6" w:themeColor="background2"/>
           <w:sz w:val="24"/>
           <w:szCs w:val="24"/>
         </w:rPr>
@@ -2392,8 +2550,10 @@
       <w:r>
         <w:rPr>
           <w:rFonts w:cstheme="minorHAnsi"/>
-          <w:sz w:val="24"/>
-          <w:szCs w:val="24"/>
+          <w:color w:val="E7E6E6" w:themeColor="background2"/>
+          <w:sz w:val="24"/>
+          <w:szCs w:val="24"/>
+          <w:highlight w:val="black"/>
         </w:rPr>
         <w:t>scale.fit_transform</w:t>
       </w:r>
@@ -2401,8 +2561,10 @@
       <w:r>
         <w:rPr>
           <w:rFonts w:cstheme="minorHAnsi"/>
-          <w:sz w:val="24"/>
-          <w:szCs w:val="24"/>
+          <w:color w:val="E7E6E6" w:themeColor="background2"/>
+          <w:sz w:val="24"/>
+          <w:szCs w:val="24"/>
+          <w:highlight w:val="black"/>
         </w:rPr>
         <w:t>(</w:t>
       </w:r>
@@ -2410,8 +2572,10 @@
       <w:r>
         <w:rPr>
           <w:rFonts w:cstheme="minorHAnsi"/>
-          <w:sz w:val="24"/>
-          <w:szCs w:val="24"/>
+          <w:color w:val="E7E6E6" w:themeColor="background2"/>
+          <w:sz w:val="24"/>
+          <w:szCs w:val="24"/>
+          <w:highlight w:val="black"/>
         </w:rPr>
         <w:t>X_data</w:t>
       </w:r>
@@ -2419,8 +2583,10 @@
       <w:r>
         <w:rPr>
           <w:rFonts w:cstheme="minorHAnsi"/>
-          <w:sz w:val="24"/>
-          <w:szCs w:val="24"/>
+          <w:color w:val="E7E6E6" w:themeColor="background2"/>
+          <w:sz w:val="24"/>
+          <w:szCs w:val="24"/>
+          <w:highlight w:val="black"/>
         </w:rPr>
         <w:t>)</w:t>
       </w:r>
@@ -2483,16 +2649,127 @@
           <w:sz w:val="24"/>
           <w:szCs w:val="24"/>
         </w:rPr>
-        <w:lastRenderedPageBreak/>
-        <w:t>Pearson’s correlation: summarize the strength of the linear relationship between two data samples. It is the normalization of the covariance between the two variables to give an interpretable score.</w:t>
-      </w:r>
-      <w:r>
-        <w:rPr>
-          <w:rFonts w:cstheme="minorHAnsi"/>
-          <w:sz w:val="24"/>
-          <w:szCs w:val="24"/>
-        </w:rPr>
-        <w:t xml:space="preserve"> Code: </w:t>
+        <w:t xml:space="preserve">Pearson’s correlation: summarize the strength of the linear relationship </w:t>
+      </w:r>
+      <w:r>
+        <w:rPr>
+          <w:rFonts w:cstheme="minorHAnsi"/>
+          <w:sz w:val="24"/>
+          <w:szCs w:val="24"/>
+        </w:rPr>
+        <w:t xml:space="preserve">only </w:t>
+      </w:r>
+      <w:r>
+        <w:rPr>
+          <w:rFonts w:cstheme="minorHAnsi"/>
+          <w:sz w:val="24"/>
+          <w:szCs w:val="24"/>
+        </w:rPr>
+        <w:t xml:space="preserve">between two data samples. </w:t>
+      </w:r>
+      <w:r>
+        <w:rPr>
+          <w:rFonts w:cstheme="minorHAnsi"/>
+          <w:sz w:val="24"/>
+          <w:szCs w:val="24"/>
+        </w:rPr>
+        <w:t xml:space="preserve">It shows the degree to which both variables are related to each other. </w:t>
+      </w:r>
+      <w:r>
+        <w:rPr>
+          <w:rFonts w:cstheme="minorHAnsi"/>
+          <w:sz w:val="24"/>
+          <w:szCs w:val="24"/>
+        </w:rPr>
+        <w:t>It is the normalization of the covariance between the two variables to give an interpretable score.</w:t>
+      </w:r>
+      <w:r>
+        <w:rPr>
+          <w:rFonts w:cstheme="minorHAnsi"/>
+          <w:sz w:val="24"/>
+          <w:szCs w:val="24"/>
+        </w:rPr>
+        <w:t xml:space="preserve"> </w:t>
+      </w:r>
+      <w:r>
+        <w:rPr>
+          <w:rFonts w:cstheme="minorHAnsi"/>
+          <w:sz w:val="24"/>
+          <w:szCs w:val="24"/>
+        </w:rPr>
+        <w:t xml:space="preserve"> 1 means perfect +</w:t>
+      </w:r>
+      <w:proofErr w:type="spellStart"/>
+      <w:r>
+        <w:rPr>
+          <w:rFonts w:cstheme="minorHAnsi"/>
+          <w:sz w:val="24"/>
+          <w:szCs w:val="24"/>
+        </w:rPr>
+        <w:t>ve</w:t>
+      </w:r>
+      <w:proofErr w:type="spellEnd"/>
+      <w:r>
+        <w:rPr>
+          <w:rFonts w:cstheme="minorHAnsi"/>
+          <w:sz w:val="24"/>
+          <w:szCs w:val="24"/>
+        </w:rPr>
+        <w:t xml:space="preserve"> relationship. -1 is perfect -</w:t>
+      </w:r>
+      <w:proofErr w:type="spellStart"/>
+      <w:r>
+        <w:rPr>
+          <w:rFonts w:cstheme="minorHAnsi"/>
+          <w:sz w:val="24"/>
+          <w:szCs w:val="24"/>
+        </w:rPr>
+        <w:t>ve</w:t>
+      </w:r>
+      <w:proofErr w:type="spellEnd"/>
+      <w:r>
+        <w:rPr>
+          <w:rFonts w:cstheme="minorHAnsi"/>
+          <w:sz w:val="24"/>
+          <w:szCs w:val="24"/>
+        </w:rPr>
+        <w:t xml:space="preserve"> </w:t>
+      </w:r>
+      <w:r>
+        <w:rPr>
+          <w:rFonts w:cstheme="minorHAnsi"/>
+          <w:sz w:val="24"/>
+          <w:szCs w:val="24"/>
+        </w:rPr>
+        <w:t>relationship</w:t>
+      </w:r>
+      <w:r>
+        <w:rPr>
+          <w:rFonts w:cstheme="minorHAnsi"/>
+          <w:sz w:val="24"/>
+          <w:szCs w:val="24"/>
+        </w:rPr>
+        <w:t xml:space="preserve">. </w:t>
+      </w:r>
+    </w:p>
+    <w:p>
+      <w:pPr>
+        <w:pStyle w:val="ListParagraph"/>
+        <w:spacing w:after="0"/>
+        <w:ind w:left="1080"/>
+        <w:rPr>
+          <w:rFonts w:cstheme="minorHAnsi"/>
+          <w:sz w:val="24"/>
+          <w:szCs w:val="24"/>
+        </w:rPr>
+      </w:pPr>
+      <w:r>
+        <w:rPr>
+          <w:rFonts w:cstheme="minorHAnsi"/>
+          <w:sz w:val="24"/>
+          <w:szCs w:val="24"/>
+        </w:rPr>
+        <w:t xml:space="preserve">Code: </w:t>
       </w:r>
     </w:p>
     <w:p>
@@ -2520,7 +2797,6 @@
         <w:t xml:space="preserve">from </w:t>
       </w:r>
       <w:proofErr w:type="spellStart"/>
-      <w:proofErr w:type="gramStart"/>
       <w:r>
         <w:rPr>
           <w:rStyle w:val="crayon-v"/>
@@ -2552,7 +2828,6 @@
         <w:t>stats</w:t>
       </w:r>
       <w:proofErr w:type="spellEnd"/>
-      <w:proofErr w:type="gramEnd"/>
       <w:r>
         <w:rPr>
           <w:rStyle w:val="crayon-e"/>
@@ -2592,7 +2867,6 @@
         </w:rPr>
       </w:pPr>
       <w:proofErr w:type="spellStart"/>
-      <w:proofErr w:type="gramStart"/>
       <w:r>
         <w:rPr>
           <w:rStyle w:val="crayon-e"/>
@@ -2616,7 +2890,6 @@
         </w:rPr>
         <w:t>(</w:t>
       </w:r>
-      <w:proofErr w:type="gramEnd"/>
       <w:r>
         <w:rPr>
           <w:rStyle w:val="crayon-v"/>
@@ -2779,28 +3052,8 @@
         <w:spacing w:after="0"/>
         <w:rPr>
           <w:rFonts w:cstheme="minorHAnsi"/>
-          <w:sz w:val="24"/>
-          <w:szCs w:val="24"/>
-        </w:rPr>
-      </w:pPr>
-    </w:p>
-    <w:p>
-      <w:pPr>
-        <w:spacing w:after="0"/>
-        <w:rPr>
-          <w:rFonts w:cstheme="minorHAnsi"/>
-          <w:sz w:val="24"/>
-          <w:szCs w:val="24"/>
-        </w:rPr>
-      </w:pPr>
-    </w:p>
-    <w:p>
-      <w:pPr>
-        <w:spacing w:after="0"/>
-        <w:rPr>
-          <w:rFonts w:cstheme="minorHAnsi"/>
           <w:b/>
-          <w:sz w:val="24"/>
+          <w:sz w:val="26"/>
           <w:szCs w:val="24"/>
         </w:rPr>
       </w:pPr>
@@ -2808,10 +3061,30 @@
         <w:rPr>
           <w:rFonts w:cstheme="minorHAnsi"/>
           <w:b/>
-          <w:sz w:val="24"/>
-          <w:szCs w:val="24"/>
-        </w:rPr>
-        <w:t>Points to remember:</w:t>
+          <w:sz w:val="26"/>
+          <w:szCs w:val="24"/>
+        </w:rPr>
+        <w:t>P- value in statistics:</w:t>
+      </w:r>
+    </w:p>
+    <w:p>
+      <w:pPr>
+        <w:spacing w:after="0"/>
+        <w:rPr>
+          <w:rFonts w:cstheme="minorHAnsi"/>
+          <w:b/>
+          <w:sz w:val="26"/>
+          <w:szCs w:val="24"/>
+        </w:rPr>
+      </w:pPr>
+      <w:r>
+        <w:rPr>
+          <w:rFonts w:cstheme="minorHAnsi"/>
+          <w:b/>
+          <w:sz w:val="26"/>
+          <w:szCs w:val="24"/>
+        </w:rPr>
+        <w:t>P value gives the probability that the null hypothesis is true in a scenario. We initially take null hypothesis to be true and try to find evidence to go in favour or against this claim. If p value is very less(&lt;0.05), we reject null hypothesis.</w:t>
       </w:r>
     </w:p>
     <w:p>
@@ -2819,7 +3092,7 @@
         <w:pStyle w:val="ListParagraph"/>
         <w:numPr>
           <w:ilvl w:val="0"/>
-          <w:numId w:val="8"/>
+          <w:numId w:val="24"/>
         </w:numPr>
         <w:spacing w:after="0"/>
         <w:rPr>
@@ -2834,99 +3107,7 @@
           <w:sz w:val="24"/>
           <w:szCs w:val="24"/>
         </w:rPr>
-        <w:t>To find sum of null values in each col:</w:t>
-      </w:r>
-    </w:p>
-    <w:p>
-      <w:pPr>
-        <w:pStyle w:val="ListParagraph"/>
-        <w:spacing w:after="0"/>
-        <w:ind w:left="1440"/>
-        <w:rPr>
-          <w:rFonts w:cstheme="minorHAnsi"/>
-          <w:sz w:val="24"/>
-          <w:szCs w:val="24"/>
-        </w:rPr>
-      </w:pPr>
-      <w:r>
-        <w:rPr>
-          <w:rFonts w:cstheme="minorHAnsi"/>
-          <w:sz w:val="24"/>
-          <w:szCs w:val="24"/>
-        </w:rPr>
-        <w:t>col for col</w:t>
-      </w:r>
-      <w:r>
-        <w:rPr>
-          <w:rFonts w:cstheme="minorHAnsi"/>
-          <w:sz w:val="24"/>
-          <w:szCs w:val="24"/>
-        </w:rPr>
-        <w:t xml:space="preserve"> in</w:t>
-      </w:r>
-      <w:r>
-        <w:rPr>
-          <w:rFonts w:cstheme="minorHAnsi"/>
-          <w:sz w:val="24"/>
-          <w:szCs w:val="24"/>
-        </w:rPr>
-        <w:t xml:space="preserve"> </w:t>
-      </w:r>
-      <w:proofErr w:type="spellStart"/>
-      <w:proofErr w:type="gramStart"/>
-      <w:r>
-        <w:rPr>
-          <w:rFonts w:cstheme="minorHAnsi"/>
-          <w:sz w:val="24"/>
-          <w:szCs w:val="24"/>
-        </w:rPr>
-        <w:t>df.columns</w:t>
-      </w:r>
-      <w:proofErr w:type="spellEnd"/>
-      <w:proofErr w:type="gramEnd"/>
-      <w:r>
-        <w:rPr>
-          <w:rFonts w:cstheme="minorHAnsi"/>
-          <w:sz w:val="24"/>
-          <w:szCs w:val="24"/>
-        </w:rPr>
-        <w:t xml:space="preserve"> if in </w:t>
-      </w:r>
-      <w:proofErr w:type="spellStart"/>
-      <w:r>
-        <w:rPr>
-          <w:rFonts w:cstheme="minorHAnsi"/>
-          <w:sz w:val="24"/>
-          <w:szCs w:val="24"/>
-        </w:rPr>
-        <w:t>df</w:t>
-      </w:r>
-      <w:proofErr w:type="spellEnd"/>
-      <w:r>
-        <w:rPr>
-          <w:rFonts w:cstheme="minorHAnsi"/>
-          <w:sz w:val="24"/>
-          <w:szCs w:val="24"/>
-        </w:rPr>
-        <w:t>[col].</w:t>
-      </w:r>
-      <w:proofErr w:type="spellStart"/>
-      <w:r>
-        <w:rPr>
-          <w:rFonts w:cstheme="minorHAnsi"/>
-          <w:sz w:val="24"/>
-          <w:szCs w:val="24"/>
-        </w:rPr>
-        <w:t>isnull</w:t>
-      </w:r>
-      <w:proofErr w:type="spellEnd"/>
-      <w:r>
-        <w:rPr>
-          <w:rFonts w:cstheme="minorHAnsi"/>
-          <w:sz w:val="24"/>
-          <w:szCs w:val="24"/>
-        </w:rPr>
-        <w:t>().sum()&gt;1</w:t>
+        <w:t>The p-value is used to measure the significance of observational data. When researchers identify an apparent relationship between two variables, there is always a possibility that this correlation might be a coincidence. A p-value calculation helps determine if the observed relationship could arise as a result of chance.</w:t>
       </w:r>
     </w:p>
     <w:p>
@@ -2934,7 +3115,7 @@
         <w:pStyle w:val="ListParagraph"/>
         <w:numPr>
           <w:ilvl w:val="0"/>
-          <w:numId w:val="8"/>
+          <w:numId w:val="24"/>
         </w:numPr>
         <w:spacing w:after="0"/>
         <w:rPr>
@@ -2949,101 +3130,61 @@
           <w:sz w:val="24"/>
           <w:szCs w:val="24"/>
         </w:rPr>
-        <w:t xml:space="preserve">To find numerical variables in </w:t>
-      </w:r>
-      <w:proofErr w:type="spellStart"/>
-      <w:r>
-        <w:rPr>
-          <w:rFonts w:cstheme="minorHAnsi"/>
-          <w:sz w:val="24"/>
-          <w:szCs w:val="24"/>
-        </w:rPr>
-        <w:t>dataframe</w:t>
-      </w:r>
-      <w:proofErr w:type="spellEnd"/>
-      <w:r>
-        <w:rPr>
-          <w:rFonts w:cstheme="minorHAnsi"/>
-          <w:sz w:val="24"/>
-          <w:szCs w:val="24"/>
-        </w:rPr>
-        <w:t xml:space="preserve">: </w:t>
-      </w:r>
-    </w:p>
-    <w:p>
-      <w:pPr>
-        <w:pStyle w:val="ListParagraph"/>
-        <w:spacing w:after="0"/>
-        <w:ind w:left="1440"/>
-        <w:rPr>
-          <w:rFonts w:cstheme="minorHAnsi"/>
-          <w:sz w:val="24"/>
-          <w:szCs w:val="24"/>
-        </w:rPr>
-      </w:pPr>
-      <w:r>
-        <w:rPr>
-          <w:rFonts w:cstheme="minorHAnsi"/>
-          <w:sz w:val="24"/>
-          <w:szCs w:val="24"/>
-        </w:rPr>
-        <w:t xml:space="preserve">[col for col in </w:t>
-      </w:r>
-      <w:proofErr w:type="spellStart"/>
-      <w:proofErr w:type="gramStart"/>
-      <w:r>
-        <w:rPr>
-          <w:rFonts w:cstheme="minorHAnsi"/>
-          <w:sz w:val="24"/>
-          <w:szCs w:val="24"/>
-        </w:rPr>
-        <w:t>df.columns</w:t>
-      </w:r>
-      <w:proofErr w:type="spellEnd"/>
-      <w:proofErr w:type="gramEnd"/>
-      <w:r>
-        <w:rPr>
-          <w:rFonts w:cstheme="minorHAnsi"/>
-          <w:sz w:val="24"/>
-          <w:szCs w:val="24"/>
-        </w:rPr>
-        <w:t xml:space="preserve"> if </w:t>
-      </w:r>
-      <w:proofErr w:type="spellStart"/>
-      <w:r>
-        <w:rPr>
-          <w:rFonts w:cstheme="minorHAnsi"/>
-          <w:sz w:val="24"/>
-          <w:szCs w:val="24"/>
-        </w:rPr>
-        <w:t>df</w:t>
-      </w:r>
-      <w:proofErr w:type="spellEnd"/>
-      <w:r>
-        <w:rPr>
-          <w:rFonts w:cstheme="minorHAnsi"/>
-          <w:sz w:val="24"/>
-          <w:szCs w:val="24"/>
-        </w:rPr>
-        <w:t>[col].</w:t>
-      </w:r>
-      <w:proofErr w:type="spellStart"/>
-      <w:r>
-        <w:rPr>
-          <w:rFonts w:cstheme="minorHAnsi"/>
-          <w:sz w:val="24"/>
-          <w:szCs w:val="24"/>
-        </w:rPr>
-        <w:t>dtypes</w:t>
-      </w:r>
-      <w:proofErr w:type="spellEnd"/>
-      <w:r>
-        <w:rPr>
-          <w:rFonts w:cstheme="minorHAnsi"/>
-          <w:sz w:val="24"/>
-          <w:szCs w:val="24"/>
-        </w:rPr>
-        <w:t>!=0]</w:t>
+        <w:t>In statistics, the p-value is the probability of obtaining results at least as extreme as the observed results of a statistical </w:t>
+      </w:r>
+      <w:hyperlink r:id="rId9" w:history="1">
+        <w:r>
+          <w:rPr>
+            <w:rStyle w:val="Hyperlink"/>
+            <w:rFonts w:cstheme="minorHAnsi"/>
+            <w:sz w:val="24"/>
+            <w:szCs w:val="24"/>
+          </w:rPr>
+          <w:t>hypothesis test</w:t>
+        </w:r>
+      </w:hyperlink>
+      <w:r>
+        <w:rPr>
+          <w:rFonts w:cstheme="minorHAnsi"/>
+          <w:sz w:val="24"/>
+          <w:szCs w:val="24"/>
+        </w:rPr>
+        <w:t>, assuming that the </w:t>
+      </w:r>
+      <w:hyperlink r:id="rId10" w:history="1">
+        <w:r>
+          <w:rPr>
+            <w:rStyle w:val="Hyperlink"/>
+            <w:rFonts w:cstheme="minorHAnsi"/>
+            <w:sz w:val="24"/>
+            <w:szCs w:val="24"/>
+          </w:rPr>
+          <w:t>null hypothesis</w:t>
+        </w:r>
+      </w:hyperlink>
+      <w:r>
+        <w:rPr>
+          <w:rFonts w:cstheme="minorHAnsi"/>
+          <w:sz w:val="24"/>
+          <w:szCs w:val="24"/>
+        </w:rPr>
+        <w:t> is correct. A smaller p-value means that there is stronger evidence in favo</w:t>
+      </w:r>
+      <w:r>
+        <w:rPr>
+          <w:rFonts w:cstheme="minorHAnsi"/>
+          <w:sz w:val="24"/>
+          <w:szCs w:val="24"/>
+        </w:rPr>
+        <w:t>u</w:t>
+      </w:r>
+      <w:r>
+        <w:rPr>
+          <w:rFonts w:cstheme="minorHAnsi"/>
+          <w:sz w:val="24"/>
+          <w:szCs w:val="24"/>
+        </w:rPr>
+        <w:t>r of the alternative hypothesis.</w:t>
       </w:r>
     </w:p>
     <w:p>
@@ -3051,116 +3192,26 @@
         <w:pStyle w:val="ListParagraph"/>
         <w:numPr>
           <w:ilvl w:val="0"/>
-          <w:numId w:val="8"/>
+          <w:numId w:val="24"/>
         </w:numPr>
         <w:spacing w:after="0"/>
         <w:rPr>
           <w:rFonts w:cstheme="minorHAnsi"/>
-          <w:sz w:val="24"/>
-          <w:szCs w:val="24"/>
-        </w:rPr>
-      </w:pPr>
-      <w:r>
-        <w:rPr>
-          <w:rFonts w:cstheme="minorHAnsi"/>
-          <w:sz w:val="24"/>
-          <w:szCs w:val="24"/>
-        </w:rPr>
-        <w:t xml:space="preserve">To find categorical features in </w:t>
-      </w:r>
-      <w:proofErr w:type="spellStart"/>
-      <w:r>
-        <w:rPr>
-          <w:rFonts w:cstheme="minorHAnsi"/>
-          <w:sz w:val="24"/>
-          <w:szCs w:val="24"/>
-        </w:rPr>
-        <w:t>dataframe</w:t>
-      </w:r>
-      <w:proofErr w:type="spellEnd"/>
-      <w:r>
-        <w:rPr>
-          <w:rFonts w:cstheme="minorHAnsi"/>
-          <w:sz w:val="24"/>
-          <w:szCs w:val="24"/>
-        </w:rPr>
-        <w:t xml:space="preserve">: </w:t>
-      </w:r>
-    </w:p>
-    <w:p>
-      <w:pPr>
-        <w:pStyle w:val="ListParagraph"/>
-        <w:spacing w:after="0"/>
-        <w:ind w:left="1440"/>
-        <w:rPr>
-          <w:rFonts w:cstheme="minorHAnsi"/>
-          <w:sz w:val="24"/>
-          <w:szCs w:val="24"/>
-        </w:rPr>
-      </w:pPr>
-      <w:r>
-        <w:rPr>
-          <w:rFonts w:cstheme="minorHAnsi"/>
-          <w:sz w:val="24"/>
-          <w:szCs w:val="24"/>
-        </w:rPr>
-        <w:t xml:space="preserve">[col for col in </w:t>
-      </w:r>
-      <w:proofErr w:type="spellStart"/>
-      <w:proofErr w:type="gramStart"/>
-      <w:r>
-        <w:rPr>
-          <w:rFonts w:cstheme="minorHAnsi"/>
-          <w:sz w:val="24"/>
-          <w:szCs w:val="24"/>
-        </w:rPr>
-        <w:t>df.columns</w:t>
-      </w:r>
-      <w:proofErr w:type="spellEnd"/>
-      <w:proofErr w:type="gramEnd"/>
-      <w:r>
-        <w:rPr>
-          <w:rFonts w:cstheme="minorHAnsi"/>
-          <w:sz w:val="24"/>
-          <w:szCs w:val="24"/>
-        </w:rPr>
-        <w:t xml:space="preserve"> if </w:t>
-      </w:r>
-      <w:proofErr w:type="spellStart"/>
-      <w:r>
-        <w:rPr>
-          <w:rFonts w:cstheme="minorHAnsi"/>
-          <w:sz w:val="24"/>
-          <w:szCs w:val="24"/>
-        </w:rPr>
-        <w:t>df</w:t>
-      </w:r>
-      <w:proofErr w:type="spellEnd"/>
-      <w:r>
-        <w:rPr>
-          <w:rFonts w:cstheme="minorHAnsi"/>
-          <w:sz w:val="24"/>
-          <w:szCs w:val="24"/>
-        </w:rPr>
-        <w:t>[col].</w:t>
-      </w:r>
-      <w:proofErr w:type="spellStart"/>
-      <w:r>
-        <w:rPr>
-          <w:rFonts w:cstheme="minorHAnsi"/>
-          <w:sz w:val="24"/>
-          <w:szCs w:val="24"/>
-        </w:rPr>
-        <w:t>dtypes</w:t>
-      </w:r>
-      <w:proofErr w:type="spellEnd"/>
-      <w:r>
-        <w:rPr>
-          <w:rFonts w:cstheme="minorHAnsi"/>
-          <w:sz w:val="24"/>
-          <w:szCs w:val="24"/>
-        </w:rPr>
-        <w:t>==0]</w:t>
+          <w:spacing w:val="1"/>
+          <w:sz w:val="24"/>
+          <w:szCs w:val="24"/>
+          <w:shd w:val="clear" w:color="auto" w:fill="FFFFFF"/>
+        </w:rPr>
+      </w:pPr>
+      <w:r>
+        <w:rPr>
+          <w:rFonts w:cstheme="minorHAnsi"/>
+          <w:spacing w:val="1"/>
+          <w:sz w:val="24"/>
+          <w:szCs w:val="24"/>
+          <w:shd w:val="clear" w:color="auto" w:fill="FFFFFF"/>
+        </w:rPr>
+        <w:t>A p-value of 0.05 or lower is generally considered statistically significant.</w:t>
       </w:r>
     </w:p>
     <w:p>
@@ -3168,7 +3219,7 @@
         <w:pStyle w:val="ListParagraph"/>
         <w:numPr>
           <w:ilvl w:val="0"/>
-          <w:numId w:val="8"/>
+          <w:numId w:val="24"/>
         </w:numPr>
         <w:spacing w:after="0"/>
         <w:rPr>
@@ -3177,13 +3228,21 @@
           <w:szCs w:val="24"/>
         </w:rPr>
       </w:pPr>
+      <w:r>
+        <w:rPr>
+          <w:rFonts w:cstheme="minorHAnsi"/>
+          <w:sz w:val="24"/>
+          <w:szCs w:val="24"/>
+        </w:rPr>
+        <w:t>If the p-value is small (0.01 i.e. 1%), it suggests that the observed data has less chances to have occurred by random chance alone under the null hypothesis, which may lead to the rejection of the null hypothesis and favour of an alternative hypothesis.</w:t>
+      </w:r>
     </w:p>
     <w:p>
       <w:pPr>
         <w:pStyle w:val="ListParagraph"/>
         <w:numPr>
           <w:ilvl w:val="0"/>
-          <w:numId w:val="8"/>
+          <w:numId w:val="24"/>
         </w:numPr>
         <w:spacing w:after="0"/>
         <w:rPr>
@@ -3192,73 +3251,102 @@
           <w:szCs w:val="24"/>
         </w:rPr>
       </w:pPr>
-      <w:proofErr w:type="spellStart"/>
-      <w:r>
-        <w:rPr>
-          <w:rFonts w:cstheme="minorHAnsi"/>
-          <w:sz w:val="24"/>
-          <w:szCs w:val="24"/>
-        </w:rPr>
-        <w:t>Grouby</w:t>
-      </w:r>
-      <w:proofErr w:type="spellEnd"/>
-      <w:r>
-        <w:rPr>
-          <w:rFonts w:cstheme="minorHAnsi"/>
-          <w:sz w:val="24"/>
-          <w:szCs w:val="24"/>
-        </w:rPr>
-        <w:t xml:space="preserve"> use: </w:t>
-      </w:r>
-      <w:proofErr w:type="spellStart"/>
-      <w:r>
-        <w:rPr>
-          <w:rFonts w:cstheme="minorHAnsi"/>
-          <w:sz w:val="24"/>
-          <w:szCs w:val="24"/>
-        </w:rPr>
-        <w:t>df.groupby</w:t>
-      </w:r>
-      <w:proofErr w:type="spellEnd"/>
-      <w:r>
-        <w:rPr>
-          <w:rFonts w:cstheme="minorHAnsi"/>
-          <w:sz w:val="24"/>
-          <w:szCs w:val="24"/>
-        </w:rPr>
-        <w:t>(feature)[‘col values needed’].sum()</w:t>
-      </w:r>
-    </w:p>
-    <w:p>
-      <w:pPr>
-        <w:pStyle w:val="ListParagraph"/>
-        <w:spacing w:after="0"/>
-        <w:ind w:left="1440"/>
-        <w:rPr>
-          <w:rFonts w:cstheme="minorHAnsi"/>
-          <w:sz w:val="24"/>
-          <w:szCs w:val="24"/>
-        </w:rPr>
-      </w:pPr>
-      <w:proofErr w:type="spellStart"/>
-      <w:proofErr w:type="gramStart"/>
-      <w:r>
-        <w:rPr>
-          <w:rFonts w:cstheme="minorHAnsi"/>
-          <w:sz w:val="24"/>
-          <w:szCs w:val="24"/>
-        </w:rPr>
-        <w:t>df.groupby</w:t>
-      </w:r>
-      <w:proofErr w:type="spellEnd"/>
-      <w:proofErr w:type="gramEnd"/>
-      <w:r>
-        <w:rPr>
-          <w:rFonts w:cstheme="minorHAnsi"/>
-          <w:sz w:val="24"/>
-          <w:szCs w:val="24"/>
-        </w:rPr>
-        <w:t>(year)[‘no. of people dies’].sum()</w:t>
+      <w:r>
+        <w:rPr>
+          <w:rFonts w:cstheme="minorHAnsi"/>
+          <w:sz w:val="24"/>
+          <w:szCs w:val="24"/>
+        </w:rPr>
+        <w:t xml:space="preserve">If </w:t>
+      </w:r>
+      <w:r>
+        <w:rPr>
+          <w:rFonts w:cstheme="minorHAnsi"/>
+          <w:sz w:val="24"/>
+          <w:szCs w:val="24"/>
+        </w:rPr>
+        <w:t>you compare a 0.04 p-value to a 0.001 p-value. Both are statistically significant, but the 0.001 example provides an even stronger case against the null hypothesis than the 0.04.</w:t>
+      </w:r>
+    </w:p>
+    <w:p>
+      <w:pPr>
+        <w:spacing w:after="0"/>
+        <w:rPr>
+          <w:rFonts w:cstheme="minorHAnsi"/>
+          <w:b/>
+          <w:sz w:val="28"/>
+          <w:szCs w:val="24"/>
+        </w:rPr>
+      </w:pPr>
+      <w:r>
+        <w:rPr>
+          <w:rFonts w:cstheme="minorHAnsi"/>
+          <w:b/>
+          <w:sz w:val="28"/>
+          <w:szCs w:val="24"/>
+        </w:rPr>
+        <w:t>Chi square test</w:t>
+      </w:r>
+    </w:p>
+    <w:p>
+      <w:pPr>
+        <w:spacing w:after="0"/>
+        <w:rPr>
+          <w:rFonts w:cstheme="minorHAnsi"/>
+          <w:b/>
+          <w:sz w:val="24"/>
+          <w:szCs w:val="20"/>
+        </w:rPr>
+      </w:pPr>
+      <w:r>
+        <w:rPr>
+          <w:rFonts w:cstheme="minorHAnsi"/>
+          <w:b/>
+          <w:sz w:val="24"/>
+          <w:szCs w:val="20"/>
+        </w:rPr>
+        <w:t>It can be used in three main context: test of independence, goodness of fit, homogeneity.</w:t>
+      </w:r>
+    </w:p>
+    <w:p>
+      <w:pPr>
+        <w:spacing w:after="0"/>
+        <w:rPr>
+          <w:rFonts w:cstheme="minorHAnsi"/>
+          <w:b/>
+          <w:sz w:val="24"/>
+          <w:szCs w:val="20"/>
+        </w:rPr>
+      </w:pPr>
+      <w:r>
+        <w:rPr>
+          <w:rFonts w:cstheme="minorHAnsi"/>
+          <w:b/>
+          <w:sz w:val="24"/>
+          <w:szCs w:val="20"/>
+        </w:rPr>
+        <w:t>To check the association of two features:</w:t>
+      </w:r>
+    </w:p>
+    <w:p>
+      <w:pPr>
+        <w:spacing w:after="0"/>
+        <w:ind w:firstLine="360"/>
+        <w:rPr>
+          <w:rFonts w:cstheme="minorHAnsi"/>
+          <w:b/>
+          <w:sz w:val="24"/>
+          <w:szCs w:val="24"/>
+        </w:rPr>
+      </w:pPr>
+      <w:r>
+        <w:rPr>
+          <w:rFonts w:cstheme="minorHAnsi"/>
+          <w:b/>
+          <w:sz w:val="24"/>
+          <w:szCs w:val="24"/>
+        </w:rPr>
+        <w:t>When two categorical features are taken into consideration</w:t>
       </w:r>
     </w:p>
     <w:p>
@@ -3266,22 +3354,50 @@
         <w:pStyle w:val="ListParagraph"/>
         <w:numPr>
           <w:ilvl w:val="0"/>
-          <w:numId w:val="8"/>
+          <w:numId w:val="27"/>
         </w:numPr>
         <w:spacing w:after="0"/>
-        <w:rPr>
-          <w:rFonts w:cstheme="minorHAnsi"/>
-          <w:sz w:val="24"/>
-          <w:szCs w:val="24"/>
-        </w:rPr>
-      </w:pPr>
-      <w:r>
-        <w:rPr>
-          <w:rFonts w:cstheme="minorHAnsi"/>
-          <w:sz w:val="24"/>
-          <w:szCs w:val="24"/>
-        </w:rPr>
-        <w:t>Decision trees and tree ensembles can be used with structured data when features are given. Can be used for categorical or numerical data, for classification or regression both.</w:t>
+        <w:ind w:left="360"/>
+        <w:rPr>
+          <w:rFonts w:cstheme="minorHAnsi"/>
+          <w:sz w:val="24"/>
+          <w:szCs w:val="24"/>
+        </w:rPr>
+      </w:pPr>
+      <w:r>
+        <w:rPr>
+          <w:rFonts w:cstheme="minorHAnsi"/>
+          <w:sz w:val="24"/>
+          <w:szCs w:val="24"/>
+        </w:rPr>
+        <w:lastRenderedPageBreak/>
+        <w:t xml:space="preserve">A chi-square test is a statistical test used to compare observed results with expected results. The purpose of this test is to determine if a difference between observed data and expected data is due to chance, or if it is due to a relationship between the variables you are studying. </w:t>
+      </w:r>
+      <w:r>
+        <w:rPr>
+          <w:rFonts w:cstheme="minorHAnsi"/>
+          <w:sz w:val="24"/>
+          <w:szCs w:val="24"/>
+        </w:rPr>
+        <w:t xml:space="preserve">If the chi square statistic </w:t>
+      </w:r>
+      <w:proofErr w:type="spellStart"/>
+      <w:r>
+        <w:rPr>
+          <w:rFonts w:cstheme="minorHAnsi"/>
+          <w:sz w:val="24"/>
+          <w:szCs w:val="24"/>
+        </w:rPr>
+        <w:t>cvalue</w:t>
+      </w:r>
+      <w:proofErr w:type="spellEnd"/>
+      <w:r>
+        <w:rPr>
+          <w:rFonts w:cstheme="minorHAnsi"/>
+          <w:sz w:val="24"/>
+          <w:szCs w:val="24"/>
+        </w:rPr>
+        <w:t xml:space="preserve"> for given degree of freedom and significance level(0.05) greater than critical value, reject null hypothesis. </w:t>
       </w:r>
     </w:p>
     <w:p>
@@ -3289,38 +3405,209 @@
         <w:pStyle w:val="ListParagraph"/>
         <w:numPr>
           <w:ilvl w:val="0"/>
-          <w:numId w:val="8"/>
+          <w:numId w:val="27"/>
         </w:numPr>
         <w:spacing w:after="0"/>
-        <w:rPr>
-          <w:rFonts w:cstheme="minorHAnsi"/>
-          <w:sz w:val="24"/>
-          <w:szCs w:val="24"/>
-        </w:rPr>
-      </w:pPr>
-      <w:r>
-        <w:rPr>
-          <w:rFonts w:cstheme="minorHAnsi"/>
-          <w:sz w:val="24"/>
-          <w:szCs w:val="24"/>
-        </w:rPr>
-        <w:t>Neural networks can be implemented on structured, un-</w:t>
-      </w:r>
-      <w:r>
-        <w:rPr>
-          <w:rFonts w:cstheme="minorHAnsi"/>
-          <w:sz w:val="24"/>
-          <w:szCs w:val="24"/>
-        </w:rPr>
-        <w:t xml:space="preserve"> structured</w:t>
-      </w:r>
-      <w:r>
-        <w:rPr>
-          <w:rFonts w:cstheme="minorHAnsi"/>
-          <w:sz w:val="24"/>
-          <w:szCs w:val="24"/>
-        </w:rPr>
-        <w:t xml:space="preserve"> or mixed.</w:t>
+        <w:ind w:left="360"/>
+        <w:rPr>
+          <w:rFonts w:cstheme="minorHAnsi"/>
+          <w:sz w:val="24"/>
+          <w:szCs w:val="24"/>
+        </w:rPr>
+      </w:pPr>
+      <w:r>
+        <w:rPr>
+          <w:rFonts w:cstheme="minorHAnsi"/>
+          <w:sz w:val="24"/>
+          <w:szCs w:val="24"/>
+        </w:rPr>
+        <w:t>When one continuous variable and one categorical feature with only two categories in it.- T Test</w:t>
+      </w:r>
+    </w:p>
+    <w:p>
+      <w:pPr>
+        <w:spacing w:after="0"/>
+        <w:ind w:left="360"/>
+        <w:rPr>
+          <w:rFonts w:cstheme="minorHAnsi"/>
+          <w:sz w:val="24"/>
+          <w:szCs w:val="24"/>
+        </w:rPr>
+      </w:pPr>
+      <w:r>
+        <w:rPr>
+          <w:rFonts w:cstheme="minorHAnsi"/>
+          <w:sz w:val="24"/>
+          <w:szCs w:val="24"/>
+        </w:rPr>
+        <w:t xml:space="preserve">When one continuous variable and one categorical feature </w:t>
+      </w:r>
+      <w:r>
+        <w:rPr>
+          <w:rFonts w:cstheme="minorHAnsi"/>
+          <w:sz w:val="24"/>
+          <w:szCs w:val="24"/>
+        </w:rPr>
+        <w:t>but with more than</w:t>
+      </w:r>
+      <w:r>
+        <w:rPr>
+          <w:rFonts w:cstheme="minorHAnsi"/>
+          <w:sz w:val="24"/>
+          <w:szCs w:val="24"/>
+        </w:rPr>
+        <w:t xml:space="preserve"> two categories in it.- </w:t>
+      </w:r>
+      <w:proofErr w:type="spellStart"/>
+      <w:r>
+        <w:rPr>
+          <w:rFonts w:cstheme="minorHAnsi"/>
+          <w:sz w:val="24"/>
+          <w:szCs w:val="24"/>
+        </w:rPr>
+        <w:t>Anova</w:t>
+      </w:r>
+      <w:proofErr w:type="spellEnd"/>
+      <w:r>
+        <w:rPr>
+          <w:rFonts w:cstheme="minorHAnsi"/>
+          <w:sz w:val="24"/>
+          <w:szCs w:val="24"/>
+        </w:rPr>
+        <w:t xml:space="preserve"> </w:t>
+      </w:r>
+      <w:r>
+        <w:rPr>
+          <w:rFonts w:cstheme="minorHAnsi"/>
+          <w:sz w:val="24"/>
+          <w:szCs w:val="24"/>
+        </w:rPr>
+        <w:t>Test</w:t>
+      </w:r>
+    </w:p>
+    <w:p>
+      <w:pPr>
+        <w:spacing w:after="0"/>
+        <w:ind w:left="360"/>
+        <w:rPr>
+          <w:rFonts w:cstheme="minorHAnsi"/>
+          <w:sz w:val="24"/>
+          <w:szCs w:val="24"/>
+        </w:rPr>
+      </w:pPr>
+    </w:p>
+    <w:p>
+      <w:pPr>
+        <w:spacing w:after="0"/>
+        <w:rPr>
+          <w:rFonts w:cstheme="minorHAnsi"/>
+          <w:b/>
+          <w:bCs/>
+          <w:sz w:val="28"/>
+          <w:szCs w:val="28"/>
+        </w:rPr>
+      </w:pPr>
+      <w:r>
+        <w:rPr>
+          <w:rFonts w:cstheme="minorHAnsi"/>
+          <w:b/>
+          <w:bCs/>
+          <w:sz w:val="28"/>
+          <w:szCs w:val="28"/>
+        </w:rPr>
+        <w:t>Two tailed test</w:t>
+      </w:r>
+    </w:p>
+    <w:p>
+      <w:pPr>
+        <w:numPr>
+          <w:ilvl w:val="0"/>
+          <w:numId w:val="28"/>
+        </w:numPr>
+        <w:spacing w:after="0"/>
+        <w:rPr>
+          <w:rFonts w:cstheme="minorHAnsi"/>
+          <w:sz w:val="24"/>
+          <w:szCs w:val="24"/>
+        </w:rPr>
+      </w:pPr>
+      <w:r>
+        <w:rPr>
+          <w:rFonts w:cstheme="minorHAnsi"/>
+          <w:sz w:val="24"/>
+          <w:szCs w:val="24"/>
+        </w:rPr>
+        <w:t>In statistics, a two-tailed test is a method in which the critical area of a distribution is two-sided and tests whether a sample is greater or less than a range of values.</w:t>
+      </w:r>
+    </w:p>
+    <w:p>
+      <w:pPr>
+        <w:numPr>
+          <w:ilvl w:val="0"/>
+          <w:numId w:val="28"/>
+        </w:numPr>
+        <w:spacing w:after="0"/>
+        <w:rPr>
+          <w:rFonts w:cstheme="minorHAnsi"/>
+          <w:sz w:val="24"/>
+          <w:szCs w:val="24"/>
+        </w:rPr>
+      </w:pPr>
+      <w:r>
+        <w:rPr>
+          <w:rFonts w:cstheme="minorHAnsi"/>
+          <w:sz w:val="24"/>
+          <w:szCs w:val="24"/>
+        </w:rPr>
+        <w:t>A hypothesis test that is designed to show whether the mean of a sample is significantly greater than and significantly less than the mean of a population is referred to as a two-tailed test. The two-tailed test gets its name from testing the area under both tails of a </w:t>
+      </w:r>
+      <w:hyperlink r:id="rId11" w:history="1">
+        <w:r>
+          <w:rPr>
+            <w:rStyle w:val="Hyperlink"/>
+            <w:rFonts w:cstheme="minorHAnsi"/>
+            <w:sz w:val="24"/>
+            <w:szCs w:val="24"/>
+          </w:rPr>
+          <w:t>normal distribution</w:t>
+        </w:r>
+      </w:hyperlink>
+      <w:r>
+        <w:rPr>
+          <w:rFonts w:cstheme="minorHAnsi"/>
+          <w:sz w:val="24"/>
+          <w:szCs w:val="24"/>
+        </w:rPr>
+        <w:t>, although the test can be used in other non-normal distributions.</w:t>
+      </w:r>
+    </w:p>
+    <w:p>
+      <w:pPr>
+        <w:spacing w:after="0"/>
+        <w:rPr>
+          <w:rFonts w:cstheme="minorHAnsi"/>
+          <w:b/>
+          <w:sz w:val="28"/>
+          <w:szCs w:val="24"/>
+        </w:rPr>
+      </w:pPr>
+      <w:r>
+        <w:rPr>
+          <w:rFonts w:cstheme="minorHAnsi"/>
+          <w:b/>
+          <w:sz w:val="28"/>
+          <w:szCs w:val="24"/>
+        </w:rPr>
+        <w:t>AIC</w:t>
+      </w:r>
+      <w:r>
+        <w:rPr>
+          <w:rFonts w:cstheme="minorHAnsi"/>
+          <w:b/>
+          <w:sz w:val="28"/>
+          <w:szCs w:val="24"/>
+        </w:rPr>
+        <w:t>:</w:t>
       </w:r>
     </w:p>
     <w:p>
@@ -3328,7 +3615,1359 @@
         <w:pStyle w:val="ListParagraph"/>
         <w:numPr>
           <w:ilvl w:val="0"/>
-          <w:numId w:val="8"/>
+          <w:numId w:val="25"/>
+        </w:numPr>
+        <w:spacing w:after="0"/>
+        <w:rPr>
+          <w:rFonts w:cstheme="minorHAnsi"/>
+          <w:sz w:val="24"/>
+          <w:szCs w:val="24"/>
+        </w:rPr>
+      </w:pPr>
+      <w:r>
+        <w:rPr>
+          <w:rFonts w:cstheme="minorHAnsi"/>
+          <w:sz w:val="24"/>
+          <w:szCs w:val="24"/>
+        </w:rPr>
+        <w:t>Akaike information criterion ( AIC) is a single number score that can be used to determine which of multiple models is most likely to be the best model for a given data set.</w:t>
+      </w:r>
+    </w:p>
+    <w:p>
+      <w:pPr>
+        <w:pStyle w:val="ListParagraph"/>
+        <w:numPr>
+          <w:ilvl w:val="0"/>
+          <w:numId w:val="25"/>
+        </w:numPr>
+        <w:spacing w:after="0"/>
+        <w:rPr>
+          <w:rFonts w:cstheme="minorHAnsi"/>
+          <w:sz w:val="24"/>
+          <w:szCs w:val="24"/>
+        </w:rPr>
+      </w:pPr>
+      <w:r>
+        <w:rPr>
+          <w:rFonts w:cstheme="minorHAnsi"/>
+          <w:sz w:val="24"/>
+          <w:szCs w:val="24"/>
+        </w:rPr>
+        <w:t>It estimates models relatively, meaning that AIC scores are only useful in comparison with other AIC scores for the same data set.</w:t>
+      </w:r>
+    </w:p>
+    <w:p>
+      <w:pPr>
+        <w:pStyle w:val="ListParagraph"/>
+        <w:numPr>
+          <w:ilvl w:val="0"/>
+          <w:numId w:val="25"/>
+        </w:numPr>
+        <w:spacing w:after="0"/>
+        <w:rPr>
+          <w:rFonts w:cstheme="minorHAnsi"/>
+          <w:sz w:val="24"/>
+          <w:szCs w:val="24"/>
+        </w:rPr>
+      </w:pPr>
+      <w:r>
+        <w:rPr>
+          <w:rFonts w:cstheme="minorHAnsi"/>
+          <w:sz w:val="24"/>
+          <w:szCs w:val="24"/>
+        </w:rPr>
+        <w:t>The lower AIC score is the better model it is.</w:t>
+      </w:r>
+    </w:p>
+    <w:p>
+      <w:pPr>
+        <w:spacing w:after="0"/>
+        <w:rPr>
+          <w:rFonts w:cstheme="minorHAnsi"/>
+          <w:b/>
+          <w:sz w:val="26"/>
+          <w:szCs w:val="24"/>
+        </w:rPr>
+      </w:pPr>
+      <w:r>
+        <w:rPr>
+          <w:rFonts w:cstheme="minorHAnsi"/>
+          <w:b/>
+          <w:sz w:val="26"/>
+          <w:szCs w:val="24"/>
+        </w:rPr>
+        <w:t>R-squared</w:t>
+      </w:r>
+      <w:r>
+        <w:rPr>
+          <w:rFonts w:cstheme="minorHAnsi"/>
+          <w:b/>
+          <w:sz w:val="26"/>
+          <w:szCs w:val="24"/>
+        </w:rPr>
+        <w:t>:</w:t>
+      </w:r>
+    </w:p>
+    <w:p>
+      <w:pPr>
+        <w:pStyle w:val="ListParagraph"/>
+        <w:numPr>
+          <w:ilvl w:val="0"/>
+          <w:numId w:val="26"/>
+        </w:numPr>
+        <w:spacing w:after="0"/>
+        <w:rPr>
+          <w:rFonts w:cstheme="minorHAnsi"/>
+          <w:sz w:val="24"/>
+          <w:szCs w:val="24"/>
+        </w:rPr>
+      </w:pPr>
+      <w:r>
+        <w:rPr>
+          <w:rFonts w:cstheme="minorHAnsi"/>
+          <w:sz w:val="24"/>
+          <w:szCs w:val="24"/>
+        </w:rPr>
+        <w:t>R-squared also known as the </w:t>
+      </w:r>
+      <w:r>
+        <w:rPr>
+          <w:rFonts w:cstheme="minorHAnsi"/>
+          <w:i/>
+          <w:iCs/>
+          <w:sz w:val="24"/>
+          <w:szCs w:val="24"/>
+        </w:rPr>
+        <w:t>coefficient of determination</w:t>
+      </w:r>
+      <w:r>
+        <w:rPr>
+          <w:rFonts w:cstheme="minorHAnsi"/>
+          <w:sz w:val="24"/>
+          <w:szCs w:val="24"/>
+        </w:rPr>
+        <w:t> </w:t>
+      </w:r>
+    </w:p>
+    <w:p>
+      <w:pPr>
+        <w:pStyle w:val="ListParagraph"/>
+        <w:numPr>
+          <w:ilvl w:val="0"/>
+          <w:numId w:val="26"/>
+        </w:numPr>
+        <w:spacing w:after="0"/>
+        <w:rPr>
+          <w:rFonts w:cstheme="minorHAnsi"/>
+          <w:sz w:val="24"/>
+          <w:szCs w:val="24"/>
+        </w:rPr>
+      </w:pPr>
+      <w:r>
+        <w:rPr>
+          <w:rFonts w:cstheme="minorHAnsi"/>
+          <w:b/>
+          <w:bCs/>
+          <w:sz w:val="24"/>
+          <w:szCs w:val="24"/>
+        </w:rPr>
+        <w:t>R-squared</w:t>
+      </w:r>
+      <w:r>
+        <w:rPr>
+          <w:rFonts w:cstheme="minorHAnsi"/>
+          <w:sz w:val="24"/>
+          <w:szCs w:val="24"/>
+        </w:rPr>
+        <w:t xml:space="preserve"> is a statistical measure that represents the goodness of fit of a regression model. The value of R-square lies between 0 to 1. </w:t>
+      </w:r>
+    </w:p>
+    <w:p>
+      <w:pPr>
+        <w:pStyle w:val="ListParagraph"/>
+        <w:numPr>
+          <w:ilvl w:val="0"/>
+          <w:numId w:val="26"/>
+        </w:numPr>
+        <w:spacing w:after="0"/>
+        <w:rPr>
+          <w:rFonts w:cstheme="minorHAnsi"/>
+          <w:sz w:val="24"/>
+          <w:szCs w:val="24"/>
+        </w:rPr>
+      </w:pPr>
+      <w:r>
+        <w:rPr>
+          <w:rFonts w:cstheme="minorHAnsi"/>
+          <w:sz w:val="24"/>
+          <w:szCs w:val="24"/>
+        </w:rPr>
+        <w:t>Where we get R-square equals 1 when the model perfectly fits the data and there is no difference between the predicted value and actual value.  </w:t>
+      </w:r>
+    </w:p>
+    <w:p>
+      <w:pPr>
+        <w:pStyle w:val="ListParagraph"/>
+        <w:numPr>
+          <w:ilvl w:val="0"/>
+          <w:numId w:val="26"/>
+        </w:numPr>
+        <w:spacing w:after="0"/>
+        <w:rPr>
+          <w:rFonts w:cstheme="minorHAnsi"/>
+          <w:sz w:val="24"/>
+          <w:szCs w:val="24"/>
+        </w:rPr>
+      </w:pPr>
+      <w:r>
+        <w:rPr>
+          <w:rFonts w:cstheme="minorHAnsi"/>
+          <w:sz w:val="24"/>
+          <w:szCs w:val="24"/>
+        </w:rPr>
+        <w:t>However, we get R-square equals 0 when the model does not predict any variability in the model and it does not learn any relationship between the dependent and independent variables.</w:t>
+      </w:r>
+    </w:p>
+    <w:p>
+      <w:pPr>
+        <w:pStyle w:val="ListParagraph"/>
+        <w:numPr>
+          <w:ilvl w:val="0"/>
+          <w:numId w:val="26"/>
+        </w:numPr>
+        <w:spacing w:after="0"/>
+        <w:rPr>
+          <w:rFonts w:cstheme="minorHAnsi"/>
+          <w:sz w:val="24"/>
+          <w:szCs w:val="24"/>
+        </w:rPr>
+      </w:pPr>
+      <w:r>
+        <w:rPr>
+          <w:rFonts w:cstheme="minorHAnsi"/>
+          <w:sz w:val="24"/>
+          <w:szCs w:val="24"/>
+        </w:rPr>
+        <w:t>The value of R-square can also be negative when the model fitted is worse than the average fitted model. </w:t>
+      </w:r>
+      <w:r>
+        <w:rPr>
+          <w:rFonts w:cstheme="minorHAnsi"/>
+          <w:sz w:val="24"/>
+          <w:szCs w:val="24"/>
+        </w:rPr>
+        <w:t>(Average fitted model is the y=0 line).</w:t>
+      </w:r>
+    </w:p>
+    <w:p>
+      <w:pPr>
+        <w:pStyle w:val="ListParagraph"/>
+        <w:numPr>
+          <w:ilvl w:val="0"/>
+          <w:numId w:val="26"/>
+        </w:numPr>
+        <w:spacing w:after="0"/>
+        <w:rPr>
+          <w:rFonts w:cstheme="minorHAnsi"/>
+          <w:sz w:val="24"/>
+          <w:szCs w:val="24"/>
+        </w:rPr>
+      </w:pPr>
+      <w:r>
+        <w:rPr>
+          <w:rFonts w:cstheme="minorHAnsi"/>
+          <w:b/>
+          <w:sz w:val="24"/>
+          <w:szCs w:val="24"/>
+        </w:rPr>
+        <w:t>Lift Curve:</w:t>
+      </w:r>
+      <w:r>
+        <w:rPr>
+          <w:rFonts w:cstheme="minorHAnsi"/>
+          <w:sz w:val="24"/>
+          <w:szCs w:val="24"/>
+        </w:rPr>
+        <w:t xml:space="preserve"> The lift curve is used to assess the effectiveness of a classification model in terms of its ability to identify the positive class (e.g., rare events or anomalies). It measures the performance improvement of the model over a random baseline.</w:t>
+      </w:r>
+    </w:p>
+    <w:p>
+      <w:pPr>
+        <w:pStyle w:val="ListParagraph"/>
+        <w:numPr>
+          <w:ilvl w:val="0"/>
+          <w:numId w:val="26"/>
+        </w:numPr>
+        <w:spacing w:after="0"/>
+        <w:rPr>
+          <w:rFonts w:cstheme="minorHAnsi"/>
+          <w:sz w:val="24"/>
+          <w:szCs w:val="24"/>
+        </w:rPr>
+      </w:pPr>
+      <w:r>
+        <w:rPr>
+          <w:rFonts w:cstheme="minorHAnsi"/>
+          <w:b/>
+          <w:sz w:val="24"/>
+          <w:szCs w:val="24"/>
+        </w:rPr>
+        <w:t xml:space="preserve">Matthews Correlation Coefficient (MCC): </w:t>
+      </w:r>
+      <w:r>
+        <w:rPr>
+          <w:rFonts w:cstheme="minorHAnsi"/>
+          <w:sz w:val="24"/>
+          <w:szCs w:val="24"/>
+        </w:rPr>
+        <w:t>MCC is a metric that takes into account true positives, true negatives, false positives, and false negatives. It provides a balanced measure of classification performance, particularly in situations where the classes are imbalanced.</w:t>
+      </w:r>
+    </w:p>
+    <w:p>
+      <w:pPr>
+        <w:spacing w:after="0"/>
+        <w:rPr>
+          <w:rFonts w:cstheme="minorHAnsi"/>
+          <w:sz w:val="24"/>
+          <w:szCs w:val="24"/>
+        </w:rPr>
+      </w:pPr>
+    </w:p>
+    <w:p>
+      <w:pPr>
+        <w:pStyle w:val="ListParagraph"/>
+        <w:numPr>
+          <w:ilvl w:val="0"/>
+          <w:numId w:val="26"/>
+        </w:numPr>
+        <w:spacing w:after="0"/>
+        <w:rPr>
+          <w:rFonts w:cstheme="minorHAnsi"/>
+          <w:sz w:val="24"/>
+          <w:szCs w:val="24"/>
+        </w:rPr>
+      </w:pPr>
+      <w:r>
+        <w:rPr>
+          <w:rFonts w:cstheme="minorHAnsi"/>
+          <w:b/>
+          <w:sz w:val="24"/>
+          <w:szCs w:val="24"/>
+        </w:rPr>
+        <w:t>Logarithmic Loss (Log Loss):</w:t>
+      </w:r>
+      <w:r>
+        <w:rPr>
+          <w:rFonts w:cstheme="minorHAnsi"/>
+          <w:sz w:val="24"/>
+          <w:szCs w:val="24"/>
+        </w:rPr>
+        <w:t xml:space="preserve"> Log loss, also known as cross-entropy loss, is a measure of the accuracy of a probabilistic model's predictions. It is commonly used in classification tasks to evaluate how well the predicted probabilities match the actual class labels.</w:t>
+      </w:r>
+    </w:p>
+    <w:p>
+      <w:pPr>
+        <w:pStyle w:val="ListParagraph"/>
+        <w:spacing w:after="0"/>
+        <w:rPr>
+          <w:rFonts w:cstheme="minorHAnsi"/>
+          <w:sz w:val="24"/>
+          <w:szCs w:val="24"/>
+        </w:rPr>
+      </w:pPr>
+    </w:p>
+    <w:p>
+      <w:pPr>
+        <w:pStyle w:val="ListParagraph"/>
+        <w:numPr>
+          <w:ilvl w:val="0"/>
+          <w:numId w:val="26"/>
+        </w:numPr>
+        <w:spacing w:after="0"/>
+        <w:rPr>
+          <w:rFonts w:cstheme="minorHAnsi"/>
+          <w:sz w:val="24"/>
+          <w:szCs w:val="24"/>
+        </w:rPr>
+      </w:pPr>
+      <w:r>
+        <w:rPr>
+          <w:rFonts w:cstheme="minorHAnsi"/>
+          <w:b/>
+          <w:sz w:val="24"/>
+          <w:szCs w:val="24"/>
+        </w:rPr>
+        <w:t>Cook’s distance:</w:t>
+      </w:r>
+      <w:r>
+        <w:rPr>
+          <w:rFonts w:cstheme="minorHAnsi"/>
+          <w:sz w:val="24"/>
+          <w:szCs w:val="24"/>
+        </w:rPr>
+        <w:t xml:space="preserve"> used for regression model.</w:t>
+      </w:r>
+    </w:p>
+    <w:p>
+      <w:pPr>
+        <w:spacing w:after="0"/>
+        <w:ind w:left="360"/>
+        <w:rPr>
+          <w:rFonts w:cstheme="minorHAnsi"/>
+          <w:b/>
+          <w:sz w:val="28"/>
+          <w:szCs w:val="24"/>
+        </w:rPr>
+      </w:pPr>
+      <w:r>
+        <w:rPr>
+          <w:rFonts w:cstheme="minorHAnsi"/>
+          <w:b/>
+          <w:sz w:val="28"/>
+          <w:szCs w:val="24"/>
+        </w:rPr>
+        <w:t>Z score:</w:t>
+      </w:r>
+    </w:p>
+    <w:p>
+      <w:pPr>
+        <w:spacing w:after="0"/>
+        <w:ind w:left="360"/>
+        <w:rPr>
+          <w:rFonts w:cstheme="minorHAnsi"/>
+          <w:sz w:val="24"/>
+          <w:szCs w:val="24"/>
+        </w:rPr>
+      </w:pPr>
+      <w:hyperlink r:id="rId12" w:history="1">
+        <w:r>
+          <w:rPr>
+            <w:rStyle w:val="Hyperlink"/>
+            <w:rFonts w:cstheme="minorHAnsi"/>
+            <w:sz w:val="24"/>
+            <w:szCs w:val="24"/>
+          </w:rPr>
+          <w:t>https://www.youtube.com/watch?v=4Fta6KQ1QHQ&amp;list=PLZoTAELRMXVPBTrWtJkn3wWQxZkmTXGwe&amp;index=32</w:t>
+        </w:r>
+      </w:hyperlink>
+    </w:p>
+    <w:p>
+      <w:pPr>
+        <w:spacing w:after="0"/>
+        <w:rPr>
+          <w:rFonts w:cstheme="minorHAnsi"/>
+          <w:sz w:val="24"/>
+          <w:szCs w:val="24"/>
+        </w:rPr>
+      </w:pPr>
+    </w:p>
+    <w:p>
+      <w:pPr>
+        <w:spacing w:after="0"/>
+        <w:rPr>
+          <w:rFonts w:cstheme="minorHAnsi"/>
+          <w:b/>
+          <w:bCs/>
+          <w:sz w:val="26"/>
+          <w:szCs w:val="26"/>
+        </w:rPr>
+      </w:pPr>
+      <w:r>
+        <w:rPr>
+          <w:rFonts w:cstheme="minorHAnsi"/>
+          <w:b/>
+          <w:bCs/>
+          <w:sz w:val="26"/>
+          <w:szCs w:val="26"/>
+        </w:rPr>
+        <w:t xml:space="preserve">Why </w:t>
+      </w:r>
+      <w:r>
+        <w:rPr>
+          <w:rFonts w:cstheme="minorHAnsi"/>
+          <w:b/>
+          <w:bCs/>
+          <w:sz w:val="26"/>
+          <w:szCs w:val="26"/>
+        </w:rPr>
+        <w:t>Bayes Theorem</w:t>
+      </w:r>
+    </w:p>
+    <w:p>
+      <w:pPr>
+        <w:pStyle w:val="ListParagraph"/>
+        <w:numPr>
+          <w:ilvl w:val="0"/>
+          <w:numId w:val="32"/>
+        </w:numPr>
+        <w:spacing w:after="0"/>
+        <w:rPr>
+          <w:rFonts w:cstheme="minorHAnsi"/>
+          <w:sz w:val="24"/>
+          <w:szCs w:val="24"/>
+        </w:rPr>
+      </w:pPr>
+      <w:r>
+        <w:rPr>
+          <w:rFonts w:cstheme="minorHAnsi"/>
+          <w:sz w:val="24"/>
+          <w:szCs w:val="24"/>
+        </w:rPr>
+        <w:t>It incorporates the value of prior probabilit</w:t>
+      </w:r>
+      <w:r>
+        <w:rPr>
+          <w:rFonts w:cstheme="minorHAnsi"/>
+          <w:sz w:val="24"/>
+          <w:szCs w:val="24"/>
+        </w:rPr>
+        <w:t>i</w:t>
+      </w:r>
+      <w:r>
+        <w:rPr>
+          <w:rFonts w:cstheme="minorHAnsi"/>
+          <w:sz w:val="24"/>
+          <w:szCs w:val="24"/>
+        </w:rPr>
+        <w:t>es and adds existing knowledge in doing analysis</w:t>
+      </w:r>
+    </w:p>
+    <w:p>
+      <w:pPr>
+        <w:pStyle w:val="ListParagraph"/>
+        <w:numPr>
+          <w:ilvl w:val="0"/>
+          <w:numId w:val="32"/>
+        </w:numPr>
+        <w:spacing w:after="0"/>
+        <w:rPr>
+          <w:rFonts w:cstheme="minorHAnsi"/>
+          <w:sz w:val="24"/>
+          <w:szCs w:val="24"/>
+        </w:rPr>
+      </w:pPr>
+      <w:r>
+        <w:rPr>
+          <w:rFonts w:cstheme="minorHAnsi"/>
+          <w:sz w:val="24"/>
+          <w:szCs w:val="24"/>
+        </w:rPr>
+        <w:t>It is helpful in areas where decisions need to be revised based on the previous data.</w:t>
+      </w:r>
+    </w:p>
+    <w:p>
+      <w:pPr>
+        <w:spacing w:after="0"/>
+        <w:rPr>
+          <w:rFonts w:cstheme="minorHAnsi"/>
+          <w:sz w:val="24"/>
+          <w:szCs w:val="24"/>
+        </w:rPr>
+      </w:pPr>
+    </w:p>
+    <w:p>
+      <w:pPr>
+        <w:spacing w:after="0"/>
+        <w:rPr>
+          <w:rFonts w:cstheme="minorHAnsi"/>
+          <w:sz w:val="24"/>
+          <w:szCs w:val="24"/>
+        </w:rPr>
+      </w:pPr>
+      <m:oMathPara>
+        <m:oMath>
+          <m:r>
+            <w:rPr>
+              <w:rFonts w:ascii="Cambria Math" w:hAnsi="Cambria Math" w:cstheme="minorHAnsi"/>
+              <w:sz w:val="24"/>
+              <w:szCs w:val="24"/>
+            </w:rPr>
+            <m:t>P</m:t>
+          </m:r>
+          <m:d>
+            <m:dPr>
+              <m:ctrlPr>
+                <w:rPr>
+                  <w:rFonts w:ascii="Cambria Math" w:hAnsi="Cambria Math" w:cstheme="minorHAnsi"/>
+                  <w:i/>
+                  <w:sz w:val="24"/>
+                  <w:szCs w:val="24"/>
+                </w:rPr>
+              </m:ctrlPr>
+            </m:dPr>
+            <m:e>
+              <m:f>
+                <m:fPr>
+                  <m:ctrlPr>
+                    <w:rPr>
+                      <w:rFonts w:ascii="Cambria Math" w:hAnsi="Cambria Math" w:cstheme="minorHAnsi"/>
+                      <w:i/>
+                      <w:sz w:val="24"/>
+                      <w:szCs w:val="24"/>
+                    </w:rPr>
+                  </m:ctrlPr>
+                </m:fPr>
+                <m:num>
+                  <m:r>
+                    <w:rPr>
+                      <w:rFonts w:ascii="Cambria Math" w:hAnsi="Cambria Math" w:cstheme="minorHAnsi"/>
+                      <w:sz w:val="24"/>
+                      <w:szCs w:val="24"/>
+                    </w:rPr>
+                    <m:t>A</m:t>
+                  </m:r>
+                </m:num>
+                <m:den>
+                  <m:r>
+                    <w:rPr>
+                      <w:rFonts w:ascii="Cambria Math" w:hAnsi="Cambria Math" w:cstheme="minorHAnsi"/>
+                      <w:sz w:val="24"/>
+                      <w:szCs w:val="24"/>
+                    </w:rPr>
+                    <m:t>B</m:t>
+                  </m:r>
+                </m:den>
+              </m:f>
+            </m:e>
+          </m:d>
+          <m:r>
+            <w:rPr>
+              <w:rFonts w:ascii="Cambria Math" w:hAnsi="Cambria Math" w:cstheme="minorHAnsi"/>
+              <w:sz w:val="24"/>
+              <w:szCs w:val="24"/>
+            </w:rPr>
+            <m:t>=</m:t>
+          </m:r>
+          <m:f>
+            <m:fPr>
+              <m:ctrlPr>
+                <w:rPr>
+                  <w:rFonts w:ascii="Cambria Math" w:hAnsi="Cambria Math" w:cstheme="minorHAnsi"/>
+                  <w:i/>
+                  <w:sz w:val="24"/>
+                  <w:szCs w:val="24"/>
+                </w:rPr>
+              </m:ctrlPr>
+            </m:fPr>
+            <m:num>
+              <m:r>
+                <w:rPr>
+                  <w:rFonts w:ascii="Cambria Math" w:hAnsi="Cambria Math" w:cstheme="minorHAnsi"/>
+                  <w:sz w:val="24"/>
+                  <w:szCs w:val="24"/>
+                </w:rPr>
+                <m:t>P</m:t>
+              </m:r>
+              <m:d>
+                <m:dPr>
+                  <m:ctrlPr>
+                    <w:rPr>
+                      <w:rFonts w:ascii="Cambria Math" w:hAnsi="Cambria Math" w:cstheme="minorHAnsi"/>
+                      <w:i/>
+                      <w:sz w:val="24"/>
+                      <w:szCs w:val="24"/>
+                    </w:rPr>
+                  </m:ctrlPr>
+                </m:dPr>
+                <m:e>
+                  <m:f>
+                    <m:fPr>
+                      <m:ctrlPr>
+                        <w:rPr>
+                          <w:rFonts w:ascii="Cambria Math" w:hAnsi="Cambria Math" w:cstheme="minorHAnsi"/>
+                          <w:i/>
+                          <w:sz w:val="24"/>
+                          <w:szCs w:val="24"/>
+                        </w:rPr>
+                      </m:ctrlPr>
+                    </m:fPr>
+                    <m:num>
+                      <m:r>
+                        <w:rPr>
+                          <w:rFonts w:ascii="Cambria Math" w:hAnsi="Cambria Math" w:cstheme="minorHAnsi"/>
+                          <w:sz w:val="24"/>
+                          <w:szCs w:val="24"/>
+                        </w:rPr>
+                        <m:t>B</m:t>
+                      </m:r>
+                    </m:num>
+                    <m:den>
+                      <m:r>
+                        <w:rPr>
+                          <w:rFonts w:ascii="Cambria Math" w:hAnsi="Cambria Math" w:cstheme="minorHAnsi"/>
+                          <w:sz w:val="24"/>
+                          <w:szCs w:val="24"/>
+                        </w:rPr>
+                        <m:t>A</m:t>
+                      </m:r>
+                    </m:den>
+                  </m:f>
+                </m:e>
+              </m:d>
+              <m:r>
+                <w:rPr>
+                  <w:rFonts w:ascii="Cambria Math" w:hAnsi="Cambria Math" w:cstheme="minorHAnsi"/>
+                  <w:sz w:val="24"/>
+                  <w:szCs w:val="24"/>
+                </w:rPr>
+                <m:t>*P(A)</m:t>
+              </m:r>
+            </m:num>
+            <m:den>
+              <m:r>
+                <w:rPr>
+                  <w:rFonts w:ascii="Cambria Math" w:hAnsi="Cambria Math" w:cstheme="minorHAnsi"/>
+                  <w:sz w:val="24"/>
+                  <w:szCs w:val="24"/>
+                </w:rPr>
+                <m:t>P(B)</m:t>
+              </m:r>
+            </m:den>
+          </m:f>
+        </m:oMath>
+      </m:oMathPara>
+    </w:p>
+    <w:p>
+      <w:pPr>
+        <w:spacing w:after="0"/>
+        <w:rPr>
+          <w:rFonts w:cstheme="minorHAnsi"/>
+          <w:sz w:val="24"/>
+          <w:szCs w:val="24"/>
+        </w:rPr>
+      </w:pPr>
+      <w:r>
+        <w:rPr>
+          <w:rFonts w:cstheme="minorHAnsi"/>
+          <w:sz w:val="24"/>
+          <w:szCs w:val="24"/>
+        </w:rPr>
+        <w:t xml:space="preserve">Where </w:t>
+      </w:r>
+      <w:r>
+        <w:rPr>
+          <w:rFonts w:cstheme="minorHAnsi"/>
+          <w:sz w:val="24"/>
+          <w:szCs w:val="24"/>
+        </w:rPr>
+        <w:t>,</w:t>
+      </w:r>
+    </w:p>
+    <w:p>
+      <w:pPr>
+        <w:spacing w:after="0"/>
+        <w:rPr>
+          <w:rFonts w:cstheme="minorHAnsi"/>
+          <w:sz w:val="24"/>
+          <w:szCs w:val="24"/>
+        </w:rPr>
+      </w:pPr>
+      <w:r>
+        <w:rPr>
+          <w:rFonts w:cstheme="minorHAnsi"/>
+          <w:sz w:val="24"/>
+          <w:szCs w:val="24"/>
+        </w:rPr>
+        <w:t>P(A/B) is posterior prob: prob of hypothesis A given evidence B.</w:t>
+      </w:r>
+    </w:p>
+    <w:p>
+      <w:pPr>
+        <w:spacing w:after="0"/>
+        <w:rPr>
+          <w:rFonts w:cstheme="minorHAnsi"/>
+          <w:sz w:val="24"/>
+          <w:szCs w:val="24"/>
+        </w:rPr>
+      </w:pPr>
+      <w:r>
+        <w:rPr>
+          <w:rFonts w:cstheme="minorHAnsi"/>
+          <w:sz w:val="24"/>
+          <w:szCs w:val="24"/>
+        </w:rPr>
+        <w:t>P(B/A) is the likelihood: prob of evidence B given hypothesis A is true</w:t>
+      </w:r>
+    </w:p>
+    <w:p>
+      <w:pPr>
+        <w:spacing w:after="0"/>
+        <w:rPr>
+          <w:rFonts w:cstheme="minorHAnsi"/>
+          <w:sz w:val="24"/>
+          <w:szCs w:val="24"/>
+        </w:rPr>
+      </w:pPr>
+      <w:r>
+        <w:rPr>
+          <w:rFonts w:cstheme="minorHAnsi"/>
+          <w:sz w:val="24"/>
+          <w:szCs w:val="24"/>
+        </w:rPr>
+        <w:t>P(A) is prior prob: initial prob of hypoth</w:t>
+      </w:r>
+      <w:r>
+        <w:rPr>
+          <w:rFonts w:cstheme="minorHAnsi"/>
+          <w:sz w:val="24"/>
+          <w:szCs w:val="24"/>
+        </w:rPr>
+        <w:t>e</w:t>
+      </w:r>
+      <w:r>
+        <w:rPr>
+          <w:rFonts w:cstheme="minorHAnsi"/>
+          <w:sz w:val="24"/>
+          <w:szCs w:val="24"/>
+        </w:rPr>
+        <w:t>sis A before seeing evidence B.</w:t>
+      </w:r>
+    </w:p>
+    <w:p>
+      <w:pPr>
+        <w:spacing w:after="0"/>
+        <w:rPr>
+          <w:rFonts w:cstheme="minorHAnsi"/>
+          <w:sz w:val="24"/>
+          <w:szCs w:val="24"/>
+        </w:rPr>
+      </w:pPr>
+      <w:r>
+        <w:rPr>
+          <w:rFonts w:cstheme="minorHAnsi"/>
+          <w:sz w:val="24"/>
+          <w:szCs w:val="24"/>
+        </w:rPr>
+        <w:t>P(B) is marginal prob: total prob of evidence B.</w:t>
+      </w:r>
+    </w:p>
+    <w:p>
+      <w:pPr>
+        <w:spacing w:after="0"/>
+        <w:rPr>
+          <w:rFonts w:cstheme="minorHAnsi"/>
+          <w:b/>
+          <w:sz w:val="24"/>
+          <w:szCs w:val="24"/>
+        </w:rPr>
+      </w:pPr>
+      <w:r>
+        <w:rPr>
+          <w:rFonts w:cstheme="minorHAnsi"/>
+          <w:b/>
+          <w:sz w:val="24"/>
+          <w:szCs w:val="24"/>
+        </w:rPr>
+        <w:t>Points to remember:</w:t>
+      </w:r>
+    </w:p>
+    <w:p>
+      <w:pPr>
+        <w:pStyle w:val="ListParagraph"/>
+        <w:numPr>
+          <w:ilvl w:val="0"/>
+          <w:numId w:val="1"/>
+        </w:numPr>
+        <w:spacing w:after="0"/>
+        <w:rPr>
+          <w:rFonts w:cstheme="minorHAnsi"/>
+          <w:sz w:val="24"/>
+          <w:szCs w:val="24"/>
+        </w:rPr>
+      </w:pPr>
+      <w:r>
+        <w:rPr>
+          <w:rFonts w:cstheme="minorHAnsi"/>
+          <w:sz w:val="24"/>
+          <w:szCs w:val="24"/>
+        </w:rPr>
+        <w:t>To find sum of null values in each col:</w:t>
+      </w:r>
+    </w:p>
+    <w:p>
+      <w:pPr>
+        <w:pStyle w:val="ListParagraph"/>
+        <w:spacing w:after="0"/>
+        <w:ind w:left="1440"/>
+        <w:rPr>
+          <w:rFonts w:cstheme="minorHAnsi"/>
+          <w:sz w:val="24"/>
+          <w:szCs w:val="24"/>
+        </w:rPr>
+      </w:pPr>
+      <w:r>
+        <w:rPr>
+          <w:rFonts w:cstheme="minorHAnsi"/>
+          <w:sz w:val="24"/>
+          <w:szCs w:val="24"/>
+        </w:rPr>
+        <w:t>col for col</w:t>
+      </w:r>
+      <w:r>
+        <w:rPr>
+          <w:rFonts w:cstheme="minorHAnsi"/>
+          <w:sz w:val="24"/>
+          <w:szCs w:val="24"/>
+        </w:rPr>
+        <w:t xml:space="preserve"> in</w:t>
+      </w:r>
+      <w:r>
+        <w:rPr>
+          <w:rFonts w:cstheme="minorHAnsi"/>
+          <w:sz w:val="24"/>
+          <w:szCs w:val="24"/>
+        </w:rPr>
+        <w:t xml:space="preserve"> </w:t>
+      </w:r>
+      <w:proofErr w:type="spellStart"/>
+      <w:r>
+        <w:rPr>
+          <w:rFonts w:cstheme="minorHAnsi"/>
+          <w:sz w:val="24"/>
+          <w:szCs w:val="24"/>
+        </w:rPr>
+        <w:t>df.columns</w:t>
+      </w:r>
+      <w:proofErr w:type="spellEnd"/>
+      <w:r>
+        <w:rPr>
+          <w:rFonts w:cstheme="minorHAnsi"/>
+          <w:sz w:val="24"/>
+          <w:szCs w:val="24"/>
+        </w:rPr>
+        <w:t xml:space="preserve"> if in </w:t>
+      </w:r>
+      <w:proofErr w:type="spellStart"/>
+      <w:r>
+        <w:rPr>
+          <w:rFonts w:cstheme="minorHAnsi"/>
+          <w:sz w:val="24"/>
+          <w:szCs w:val="24"/>
+        </w:rPr>
+        <w:t>df</w:t>
+      </w:r>
+      <w:proofErr w:type="spellEnd"/>
+      <w:r>
+        <w:rPr>
+          <w:rFonts w:cstheme="minorHAnsi"/>
+          <w:sz w:val="24"/>
+          <w:szCs w:val="24"/>
+        </w:rPr>
+        <w:t>[col].</w:t>
+      </w:r>
+      <w:proofErr w:type="spellStart"/>
+      <w:r>
+        <w:rPr>
+          <w:rFonts w:cstheme="minorHAnsi"/>
+          <w:sz w:val="24"/>
+          <w:szCs w:val="24"/>
+        </w:rPr>
+        <w:t>isnull</w:t>
+      </w:r>
+      <w:proofErr w:type="spellEnd"/>
+      <w:r>
+        <w:rPr>
+          <w:rFonts w:cstheme="minorHAnsi"/>
+          <w:sz w:val="24"/>
+          <w:szCs w:val="24"/>
+        </w:rPr>
+        <w:t>().sum()&gt;1</w:t>
+      </w:r>
+    </w:p>
+    <w:p>
+      <w:pPr>
+        <w:pStyle w:val="ListParagraph"/>
+        <w:numPr>
+          <w:ilvl w:val="0"/>
+          <w:numId w:val="1"/>
+        </w:numPr>
+        <w:spacing w:after="0"/>
+        <w:rPr>
+          <w:rFonts w:cstheme="minorHAnsi"/>
+          <w:sz w:val="24"/>
+          <w:szCs w:val="24"/>
+        </w:rPr>
+      </w:pPr>
+      <w:r>
+        <w:rPr>
+          <w:rFonts w:cstheme="minorHAnsi"/>
+          <w:sz w:val="24"/>
+          <w:szCs w:val="24"/>
+        </w:rPr>
+        <w:t xml:space="preserve">To find numerical variables in </w:t>
+      </w:r>
+      <w:proofErr w:type="spellStart"/>
+      <w:r>
+        <w:rPr>
+          <w:rFonts w:cstheme="minorHAnsi"/>
+          <w:sz w:val="24"/>
+          <w:szCs w:val="24"/>
+        </w:rPr>
+        <w:t>dataframe</w:t>
+      </w:r>
+      <w:proofErr w:type="spellEnd"/>
+      <w:r>
+        <w:rPr>
+          <w:rFonts w:cstheme="minorHAnsi"/>
+          <w:sz w:val="24"/>
+          <w:szCs w:val="24"/>
+        </w:rPr>
+        <w:t xml:space="preserve">: </w:t>
+      </w:r>
+    </w:p>
+    <w:p>
+      <w:pPr>
+        <w:pStyle w:val="ListParagraph"/>
+        <w:spacing w:after="0"/>
+        <w:ind w:left="1440"/>
+        <w:rPr>
+          <w:rFonts w:cstheme="minorHAnsi"/>
+          <w:sz w:val="24"/>
+          <w:szCs w:val="24"/>
+        </w:rPr>
+      </w:pPr>
+      <w:r>
+        <w:rPr>
+          <w:rFonts w:cstheme="minorHAnsi"/>
+          <w:sz w:val="24"/>
+          <w:szCs w:val="24"/>
+        </w:rPr>
+        <w:t xml:space="preserve">[col for col in </w:t>
+      </w:r>
+      <w:proofErr w:type="spellStart"/>
+      <w:r>
+        <w:rPr>
+          <w:rFonts w:cstheme="minorHAnsi"/>
+          <w:sz w:val="24"/>
+          <w:szCs w:val="24"/>
+        </w:rPr>
+        <w:t>df.columns</w:t>
+      </w:r>
+      <w:proofErr w:type="spellEnd"/>
+      <w:r>
+        <w:rPr>
+          <w:rFonts w:cstheme="minorHAnsi"/>
+          <w:sz w:val="24"/>
+          <w:szCs w:val="24"/>
+        </w:rPr>
+        <w:t xml:space="preserve"> if </w:t>
+      </w:r>
+      <w:proofErr w:type="spellStart"/>
+      <w:r>
+        <w:rPr>
+          <w:rFonts w:cstheme="minorHAnsi"/>
+          <w:sz w:val="24"/>
+          <w:szCs w:val="24"/>
+        </w:rPr>
+        <w:t>df</w:t>
+      </w:r>
+      <w:proofErr w:type="spellEnd"/>
+      <w:r>
+        <w:rPr>
+          <w:rFonts w:cstheme="minorHAnsi"/>
+          <w:sz w:val="24"/>
+          <w:szCs w:val="24"/>
+        </w:rPr>
+        <w:t>[col].</w:t>
+      </w:r>
+      <w:proofErr w:type="spellStart"/>
+      <w:r>
+        <w:rPr>
+          <w:rFonts w:cstheme="minorHAnsi"/>
+          <w:sz w:val="24"/>
+          <w:szCs w:val="24"/>
+        </w:rPr>
+        <w:t>dtypes</w:t>
+      </w:r>
+      <w:proofErr w:type="spellEnd"/>
+      <w:r>
+        <w:rPr>
+          <w:rFonts w:cstheme="minorHAnsi"/>
+          <w:sz w:val="24"/>
+          <w:szCs w:val="24"/>
+        </w:rPr>
+        <w:t>!=0]</w:t>
+      </w:r>
+    </w:p>
+    <w:p>
+      <w:pPr>
+        <w:pStyle w:val="ListParagraph"/>
+        <w:numPr>
+          <w:ilvl w:val="0"/>
+          <w:numId w:val="1"/>
+        </w:numPr>
+        <w:spacing w:after="0"/>
+        <w:rPr>
+          <w:rFonts w:cstheme="minorHAnsi"/>
+          <w:sz w:val="24"/>
+          <w:szCs w:val="24"/>
+        </w:rPr>
+      </w:pPr>
+      <w:r>
+        <w:rPr>
+          <w:rFonts w:cstheme="minorHAnsi"/>
+          <w:sz w:val="24"/>
+          <w:szCs w:val="24"/>
+        </w:rPr>
+        <w:t xml:space="preserve">To find categorical features in </w:t>
+      </w:r>
+      <w:proofErr w:type="spellStart"/>
+      <w:r>
+        <w:rPr>
+          <w:rFonts w:cstheme="minorHAnsi"/>
+          <w:sz w:val="24"/>
+          <w:szCs w:val="24"/>
+        </w:rPr>
+        <w:t>dataframe</w:t>
+      </w:r>
+      <w:proofErr w:type="spellEnd"/>
+      <w:r>
+        <w:rPr>
+          <w:rFonts w:cstheme="minorHAnsi"/>
+          <w:sz w:val="24"/>
+          <w:szCs w:val="24"/>
+        </w:rPr>
+        <w:t xml:space="preserve">: </w:t>
+      </w:r>
+    </w:p>
+    <w:p>
+      <w:pPr>
+        <w:pStyle w:val="ListParagraph"/>
+        <w:spacing w:after="0"/>
+        <w:ind w:left="1440"/>
+        <w:rPr>
+          <w:rFonts w:cstheme="minorHAnsi"/>
+          <w:sz w:val="24"/>
+          <w:szCs w:val="24"/>
+        </w:rPr>
+      </w:pPr>
+      <w:r>
+        <w:rPr>
+          <w:rFonts w:cstheme="minorHAnsi"/>
+          <w:sz w:val="24"/>
+          <w:szCs w:val="24"/>
+        </w:rPr>
+        <w:t xml:space="preserve">[col for col in </w:t>
+      </w:r>
+      <w:proofErr w:type="spellStart"/>
+      <w:r>
+        <w:rPr>
+          <w:rFonts w:cstheme="minorHAnsi"/>
+          <w:sz w:val="24"/>
+          <w:szCs w:val="24"/>
+        </w:rPr>
+        <w:t>df.columns</w:t>
+      </w:r>
+      <w:proofErr w:type="spellEnd"/>
+      <w:r>
+        <w:rPr>
+          <w:rFonts w:cstheme="minorHAnsi"/>
+          <w:sz w:val="24"/>
+          <w:szCs w:val="24"/>
+        </w:rPr>
+        <w:t xml:space="preserve"> if </w:t>
+      </w:r>
+      <w:proofErr w:type="spellStart"/>
+      <w:r>
+        <w:rPr>
+          <w:rFonts w:cstheme="minorHAnsi"/>
+          <w:sz w:val="24"/>
+          <w:szCs w:val="24"/>
+        </w:rPr>
+        <w:t>df</w:t>
+      </w:r>
+      <w:proofErr w:type="spellEnd"/>
+      <w:r>
+        <w:rPr>
+          <w:rFonts w:cstheme="minorHAnsi"/>
+          <w:sz w:val="24"/>
+          <w:szCs w:val="24"/>
+        </w:rPr>
+        <w:t>[col].</w:t>
+      </w:r>
+      <w:proofErr w:type="spellStart"/>
+      <w:r>
+        <w:rPr>
+          <w:rFonts w:cstheme="minorHAnsi"/>
+          <w:sz w:val="24"/>
+          <w:szCs w:val="24"/>
+        </w:rPr>
+        <w:t>dtypes</w:t>
+      </w:r>
+      <w:proofErr w:type="spellEnd"/>
+      <w:r>
+        <w:rPr>
+          <w:rFonts w:cstheme="minorHAnsi"/>
+          <w:sz w:val="24"/>
+          <w:szCs w:val="24"/>
+        </w:rPr>
+        <w:t>==0]</w:t>
+      </w:r>
+    </w:p>
+    <w:p>
+      <w:pPr>
+        <w:pStyle w:val="ListParagraph"/>
+        <w:numPr>
+          <w:ilvl w:val="0"/>
+          <w:numId w:val="1"/>
+        </w:numPr>
+        <w:spacing w:after="0"/>
+        <w:rPr>
+          <w:rFonts w:cstheme="minorHAnsi"/>
+          <w:sz w:val="24"/>
+          <w:szCs w:val="24"/>
+        </w:rPr>
+      </w:pPr>
+    </w:p>
+    <w:p>
+      <w:pPr>
+        <w:pStyle w:val="ListParagraph"/>
+        <w:numPr>
+          <w:ilvl w:val="0"/>
+          <w:numId w:val="1"/>
+        </w:numPr>
+        <w:spacing w:after="0"/>
+        <w:rPr>
+          <w:rFonts w:cstheme="minorHAnsi"/>
+          <w:sz w:val="24"/>
+          <w:szCs w:val="24"/>
+        </w:rPr>
+      </w:pPr>
+      <w:proofErr w:type="spellStart"/>
+      <w:r>
+        <w:rPr>
+          <w:rFonts w:cstheme="minorHAnsi"/>
+          <w:sz w:val="24"/>
+          <w:szCs w:val="24"/>
+        </w:rPr>
+        <w:t>Grouby</w:t>
+      </w:r>
+      <w:proofErr w:type="spellEnd"/>
+      <w:r>
+        <w:rPr>
+          <w:rFonts w:cstheme="minorHAnsi"/>
+          <w:sz w:val="24"/>
+          <w:szCs w:val="24"/>
+        </w:rPr>
+        <w:t xml:space="preserve"> use: </w:t>
+      </w:r>
+      <w:proofErr w:type="spellStart"/>
+      <w:r>
+        <w:rPr>
+          <w:rFonts w:cstheme="minorHAnsi"/>
+          <w:sz w:val="24"/>
+          <w:szCs w:val="24"/>
+        </w:rPr>
+        <w:t>df.groupby</w:t>
+      </w:r>
+      <w:proofErr w:type="spellEnd"/>
+      <w:r>
+        <w:rPr>
+          <w:rFonts w:cstheme="minorHAnsi"/>
+          <w:sz w:val="24"/>
+          <w:szCs w:val="24"/>
+        </w:rPr>
+        <w:t>(feature)[‘col values needed’].sum()</w:t>
+      </w:r>
+    </w:p>
+    <w:p>
+      <w:pPr>
+        <w:pStyle w:val="ListParagraph"/>
+        <w:spacing w:after="0"/>
+        <w:ind w:left="1440"/>
+        <w:rPr>
+          <w:rFonts w:cstheme="minorHAnsi"/>
+          <w:sz w:val="24"/>
+          <w:szCs w:val="24"/>
+        </w:rPr>
+      </w:pPr>
+      <w:proofErr w:type="spellStart"/>
+      <w:r>
+        <w:rPr>
+          <w:rFonts w:cstheme="minorHAnsi"/>
+          <w:sz w:val="24"/>
+          <w:szCs w:val="24"/>
+        </w:rPr>
+        <w:t>df.groupby</w:t>
+      </w:r>
+      <w:proofErr w:type="spellEnd"/>
+      <w:r>
+        <w:rPr>
+          <w:rFonts w:cstheme="minorHAnsi"/>
+          <w:sz w:val="24"/>
+          <w:szCs w:val="24"/>
+        </w:rPr>
+        <w:t>(year)[‘no. of people dies’].sum()</w:t>
+      </w:r>
+    </w:p>
+    <w:p>
+      <w:pPr>
+        <w:pStyle w:val="ListParagraph"/>
+        <w:numPr>
+          <w:ilvl w:val="0"/>
+          <w:numId w:val="1"/>
+        </w:numPr>
+        <w:spacing w:after="0"/>
+        <w:rPr>
+          <w:rFonts w:cstheme="minorHAnsi"/>
+          <w:sz w:val="24"/>
+          <w:szCs w:val="24"/>
+        </w:rPr>
+      </w:pPr>
+      <w:r>
+        <w:rPr>
+          <w:rFonts w:cstheme="minorHAnsi"/>
+          <w:sz w:val="24"/>
+          <w:szCs w:val="24"/>
+        </w:rPr>
+        <w:t>Decision trees and tree ensembles can be used with structured data when features are given. Can be used for categorical or numerical data, for classification or regression both.</w:t>
+      </w:r>
+    </w:p>
+    <w:p>
+      <w:pPr>
+        <w:pStyle w:val="ListParagraph"/>
+        <w:numPr>
+          <w:ilvl w:val="0"/>
+          <w:numId w:val="1"/>
+        </w:numPr>
+        <w:spacing w:after="0"/>
+        <w:rPr>
+          <w:rFonts w:cstheme="minorHAnsi"/>
+          <w:sz w:val="24"/>
+          <w:szCs w:val="24"/>
+        </w:rPr>
+      </w:pPr>
+      <w:r>
+        <w:rPr>
+          <w:rFonts w:cstheme="minorHAnsi"/>
+          <w:sz w:val="24"/>
+          <w:szCs w:val="24"/>
+        </w:rPr>
+        <w:t>Neural networks can be implemented on structured, un-</w:t>
+      </w:r>
+      <w:r>
+        <w:rPr>
+          <w:rFonts w:cstheme="minorHAnsi"/>
+          <w:sz w:val="24"/>
+          <w:szCs w:val="24"/>
+        </w:rPr>
+        <w:t xml:space="preserve"> structured</w:t>
+      </w:r>
+      <w:r>
+        <w:rPr>
+          <w:rFonts w:cstheme="minorHAnsi"/>
+          <w:sz w:val="24"/>
+          <w:szCs w:val="24"/>
+        </w:rPr>
+        <w:t xml:space="preserve"> or mixed.</w:t>
+      </w:r>
+    </w:p>
+    <w:p>
+      <w:pPr>
+        <w:pStyle w:val="ListParagraph"/>
+        <w:numPr>
+          <w:ilvl w:val="0"/>
+          <w:numId w:val="1"/>
         </w:numPr>
         <w:spacing w:after="0"/>
         <w:rPr>
@@ -3373,7 +5012,7 @@
 </file>
 
 <file path=word/numbering.xml><?xml version="1.0" encoding="utf-8"?>
-<w:numbering xmlns:wpc="http://schemas.microsoft.com/office/word/2010/wordprocessingCanvas" xmlns:cx="http://schemas.microsoft.com/office/drawing/2014/chartex" xmlns:cx1="http://schemas.microsoft.com/office/drawing/2015/9/8/chartex" xmlns:cx2="http://schemas.microsoft.com/office/drawing/2015/10/21/chartex" xmlns:cx3="http://schemas.microsoft.com/office/drawing/2016/5/9/chartex" xmlns:cx4="http://schemas.microsoft.com/office/drawing/2016/5/10/chartex" xmlns:cx5="http://schemas.microsoft.com/office/drawing/2016/5/11/chartex" xmlns:cx6="http://schemas.microsoft.com/office/drawing/2016/5/12/chartex" xmlns:cx7="http://schemas.microsoft.com/office/drawing/2016/5/13/chartex" xmlns:cx8="http://schemas.microsoft.com/office/drawing/2016/5/14/chartex" xmlns:mc="http://schemas.openxmlformats.org/markup-compatibility/2006" xmlns:aink="http://schemas.microsoft.com/office/drawing/2016/ink" xmlns:am3d="http://schemas.microsoft.com/office/drawing/2017/model3d" xmlns:o="urn:schemas-microsoft-com:office:office" xmlns:oel="http://schemas.microsoft.com/office/2019/extlst" xmlns:r="http://schemas.openxmlformats.org/officeDocument/2006/relationships" xmlns:m="http://schemas.openxmlformats.org/officeDocument/2006/math" xmlns:v="urn:schemas-microsoft-com:vml" xmlns:wp14="http://schemas.microsoft.com/office/word/2010/wordprocessingDrawing" xmlns:wp="http://schemas.openxmlformats.org/drawingml/2006/wordprocessingDrawing" xmlns:w10="urn:schemas-microsoft-com:office:word" xmlns:w="http://schemas.openxmlformats.org/wordprocessingml/2006/main" xmlns:w14="http://schemas.microsoft.com/office/word/2010/wordml" xmlns:w15="http://schemas.microsoft.com/office/word/2012/wordml" xmlns:w16cex="http://schemas.microsoft.com/office/word/2018/wordml/cex" xmlns:w16cid="http://schemas.microsoft.com/office/word/2016/wordml/cid" xmlns:w16="http://schemas.microsoft.com/office/word/2018/wordml" xmlns:w16sdtdh="http://schemas.microsoft.com/office/word/2020/wordml/sdtdatahash" xmlns:w16se="http://schemas.microsoft.com/office/word/2015/wordml/symex" xmlns:wpg="http://schemas.microsoft.com/office/word/2010/wordprocessingGroup" xmlns:wpi="http://schemas.microsoft.com/office/word/2010/wordprocessingInk" xmlns:wne="http://schemas.microsoft.com/office/word/2006/wordml" xmlns:wps="http://schemas.microsoft.com/office/word/2010/wordprocessingShape" mc:Ignorable="w14 w15 w16se w16cid w16 w16cex w16sdtdh wp14">
+<w:numbering xmlns:wpc="http://schemas.microsoft.com/office/word/2010/wordprocessingCanvas" xmlns:cx="http://schemas.microsoft.com/office/drawing/2014/chartex" xmlns:cx1="http://schemas.microsoft.com/office/drawing/2015/9/8/chartex" xmlns:cx2="http://schemas.microsoft.com/office/drawing/2015/10/21/chartex" xmlns:cx3="http://schemas.microsoft.com/office/drawing/2016/5/9/chartex" xmlns:cx4="http://schemas.microsoft.com/office/drawing/2016/5/10/chartex" xmlns:cx5="http://schemas.microsoft.com/office/drawing/2016/5/11/chartex" xmlns:cx6="http://schemas.microsoft.com/office/drawing/2016/5/12/chartex" xmlns:cx7="http://schemas.microsoft.com/office/drawing/2016/5/13/chartex" xmlns:cx8="http://schemas.microsoft.com/office/drawing/2016/5/14/chartex" xmlns:mc="http://schemas.openxmlformats.org/markup-compatibility/2006" xmlns:aink="http://schemas.microsoft.com/office/drawing/2016/ink" xmlns:am3d="http://schemas.microsoft.com/office/drawing/2017/model3d" xmlns:o="urn:schemas-microsoft-com:office:office" xmlns:oel="http://schemas.microsoft.com/office/2019/extlst" xmlns:r="http://schemas.openxmlformats.org/officeDocument/2006/relationships" xmlns:m="http://schemas.openxmlformats.org/officeDocument/2006/math" xmlns:v="urn:schemas-microsoft-com:vml" xmlns:wp14="http://schemas.microsoft.com/office/word/2010/wordprocessingDrawing" xmlns:wp="http://schemas.openxmlformats.org/drawingml/2006/wordprocessingDrawing" xmlns:w10="urn:schemas-microsoft-com:office:word" xmlns:w="http://schemas.openxmlformats.org/wordprocessingml/2006/main" xmlns:w14="http://schemas.microsoft.com/office/word/2010/wordml" xmlns:w15="http://schemas.microsoft.com/office/word/2012/wordml" xmlns:w16cex="http://schemas.microsoft.com/office/word/2018/wordml/cex" xmlns:w16cid="http://schemas.microsoft.com/office/word/2016/wordml/cid" xmlns:w16="http://schemas.microsoft.com/office/word/2018/wordml" xmlns:w16du="http://schemas.microsoft.com/office/word/2023/wordml/word16du" xmlns:w16sdtdh="http://schemas.microsoft.com/office/word/2020/wordml/sdtdatahash" xmlns:w16se="http://schemas.microsoft.com/office/word/2015/wordml/symex" xmlns:wpg="http://schemas.microsoft.com/office/word/2010/wordprocessingGroup" xmlns:wpi="http://schemas.microsoft.com/office/word/2010/wordprocessingInk" xmlns:wne="http://schemas.microsoft.com/office/word/2006/wordml" xmlns:wps="http://schemas.microsoft.com/office/word/2010/wordprocessingShape" mc:Ignorable="w14 w15 w16se w16cid w16 w16cex w16sdtdh w16du wp14">
   <w:abstractNum w:abstractNumId="0" w15:restartNumberingAfterBreak="0">
     <w:nsid w:val="027B6939"/>
     <w:multiLevelType w:val="hybridMultilevel"/>
@@ -6945,6 +8584,119 @@
     </w:lvl>
   </w:abstractNum>
   <w:abstractNum w:abstractNumId="30" w15:restartNumberingAfterBreak="0">
+    <w:nsid w:val="7E874CF2"/>
+    <w:multiLevelType w:val="hybridMultilevel"/>
+    <w:tmpl w:val="4C84B394"/>
+    <w:lvl w:ilvl="0" w:tplc="40090001">
+      <w:start w:val="1"/>
+      <w:numFmt w:val="bullet"/>
+      <w:lvlText w:val=""/>
+      <w:lvlJc w:val="left"/>
+      <w:pPr>
+        <w:ind w:left="720" w:hanging="360"/>
+      </w:pPr>
+      <w:rPr>
+        <w:rFonts w:ascii="Symbol" w:hAnsi="Symbol" w:hint="default"/>
+      </w:rPr>
+    </w:lvl>
+    <w:lvl w:ilvl="1" w:tplc="40090003" w:tentative="1">
+      <w:start w:val="1"/>
+      <w:numFmt w:val="bullet"/>
+      <w:lvlText w:val="o"/>
+      <w:lvlJc w:val="left"/>
+      <w:pPr>
+        <w:ind w:left="1440" w:hanging="360"/>
+      </w:pPr>
+      <w:rPr>
+        <w:rFonts w:ascii="Courier New" w:hAnsi="Courier New" w:cs="Courier New" w:hint="default"/>
+      </w:rPr>
+    </w:lvl>
+    <w:lvl w:ilvl="2" w:tplc="40090005" w:tentative="1">
+      <w:start w:val="1"/>
+      <w:numFmt w:val="bullet"/>
+      <w:lvlText w:val=""/>
+      <w:lvlJc w:val="left"/>
+      <w:pPr>
+        <w:ind w:left="2160" w:hanging="360"/>
+      </w:pPr>
+      <w:rPr>
+        <w:rFonts w:ascii="Wingdings" w:hAnsi="Wingdings" w:hint="default"/>
+      </w:rPr>
+    </w:lvl>
+    <w:lvl w:ilvl="3" w:tplc="40090001" w:tentative="1">
+      <w:start w:val="1"/>
+      <w:numFmt w:val="bullet"/>
+      <w:lvlText w:val=""/>
+      <w:lvlJc w:val="left"/>
+      <w:pPr>
+        <w:ind w:left="2880" w:hanging="360"/>
+      </w:pPr>
+      <w:rPr>
+        <w:rFonts w:ascii="Symbol" w:hAnsi="Symbol" w:hint="default"/>
+      </w:rPr>
+    </w:lvl>
+    <w:lvl w:ilvl="4" w:tplc="40090003" w:tentative="1">
+      <w:start w:val="1"/>
+      <w:numFmt w:val="bullet"/>
+      <w:lvlText w:val="o"/>
+      <w:lvlJc w:val="left"/>
+      <w:pPr>
+        <w:ind w:left="3600" w:hanging="360"/>
+      </w:pPr>
+      <w:rPr>
+        <w:rFonts w:ascii="Courier New" w:hAnsi="Courier New" w:cs="Courier New" w:hint="default"/>
+      </w:rPr>
+    </w:lvl>
+    <w:lvl w:ilvl="5" w:tplc="40090005" w:tentative="1">
+      <w:start w:val="1"/>
+      <w:numFmt w:val="bullet"/>
+      <w:lvlText w:val=""/>
+      <w:lvlJc w:val="left"/>
+      <w:pPr>
+        <w:ind w:left="4320" w:hanging="360"/>
+      </w:pPr>
+      <w:rPr>
+        <w:rFonts w:ascii="Wingdings" w:hAnsi="Wingdings" w:hint="default"/>
+      </w:rPr>
+    </w:lvl>
+    <w:lvl w:ilvl="6" w:tplc="40090001" w:tentative="1">
+      <w:start w:val="1"/>
+      <w:numFmt w:val="bullet"/>
+      <w:lvlText w:val=""/>
+      <w:lvlJc w:val="left"/>
+      <w:pPr>
+        <w:ind w:left="5040" w:hanging="360"/>
+      </w:pPr>
+      <w:rPr>
+        <w:rFonts w:ascii="Symbol" w:hAnsi="Symbol" w:hint="default"/>
+      </w:rPr>
+    </w:lvl>
+    <w:lvl w:ilvl="7" w:tplc="40090003" w:tentative="1">
+      <w:start w:val="1"/>
+      <w:numFmt w:val="bullet"/>
+      <w:lvlText w:val="o"/>
+      <w:lvlJc w:val="left"/>
+      <w:pPr>
+        <w:ind w:left="5760" w:hanging="360"/>
+      </w:pPr>
+      <w:rPr>
+        <w:rFonts w:ascii="Courier New" w:hAnsi="Courier New" w:cs="Courier New" w:hint="default"/>
+      </w:rPr>
+    </w:lvl>
+    <w:lvl w:ilvl="8" w:tplc="40090005" w:tentative="1">
+      <w:start w:val="1"/>
+      <w:numFmt w:val="bullet"/>
+      <w:lvlText w:val=""/>
+      <w:lvlJc w:val="left"/>
+      <w:pPr>
+        <w:ind w:left="6480" w:hanging="360"/>
+      </w:pPr>
+      <w:rPr>
+        <w:rFonts w:ascii="Wingdings" w:hAnsi="Wingdings" w:hint="default"/>
+      </w:rPr>
+    </w:lvl>
+  </w:abstractNum>
+  <w:abstractNum w:abstractNumId="31" w15:restartNumberingAfterBreak="0">
     <w:nsid w:val="7F872E19"/>
     <w:multiLevelType w:val="hybridMultilevel"/>
     <w:tmpl w:val="4A5CFF1C"/>
@@ -7130,7 +8882,7 @@
     <w:abstractNumId w:val="17"/>
   </w:num>
   <w:num w:numId="25" w16cid:durableId="516967297">
-    <w:abstractNumId w:val="30"/>
+    <w:abstractNumId w:val="31"/>
   </w:num>
   <w:num w:numId="26" w16cid:durableId="440880190">
     <w:abstractNumId w:val="29"/>
@@ -7150,11 +8902,14 @@
   <w:num w:numId="31" w16cid:durableId="403845594">
     <w:abstractNumId w:val="22"/>
   </w:num>
+  <w:num w:numId="32" w16cid:durableId="1538589441">
+    <w:abstractNumId w:val="30"/>
+  </w:num>
 </w:numbering>
 </file>
 
 <file path=word/styles.xml><?xml version="1.0" encoding="utf-8"?>
-<w:styles xmlns:mc="http://schemas.openxmlformats.org/markup-compatibility/2006" xmlns:r="http://schemas.openxmlformats.org/officeDocument/2006/relationships" xmlns:w="http://schemas.openxmlformats.org/wordprocessingml/2006/main" xmlns:w14="http://schemas.microsoft.com/office/word/2010/wordml" xmlns:w15="http://schemas.microsoft.com/office/word/2012/wordml" xmlns:w16cex="http://schemas.microsoft.com/office/word/2018/wordml/cex" xmlns:w16cid="http://schemas.microsoft.com/office/word/2016/wordml/cid" xmlns:w16="http://schemas.microsoft.com/office/word/2018/wordml" xmlns:w16sdtdh="http://schemas.microsoft.com/office/word/2020/wordml/sdtdatahash" xmlns:w16se="http://schemas.microsoft.com/office/word/2015/wordml/symex" mc:Ignorable="w14 w15 w16se w16cid w16 w16cex w16sdtdh">
+<w:styles xmlns:mc="http://schemas.openxmlformats.org/markup-compatibility/2006" xmlns:r="http://schemas.openxmlformats.org/officeDocument/2006/relationships" xmlns:w="http://schemas.openxmlformats.org/wordprocessingml/2006/main" xmlns:w14="http://schemas.microsoft.com/office/word/2010/wordml" xmlns:w15="http://schemas.microsoft.com/office/word/2012/wordml" xmlns:w16cex="http://schemas.microsoft.com/office/word/2018/wordml/cex" xmlns:w16cid="http://schemas.microsoft.com/office/word/2016/wordml/cid" xmlns:w16="http://schemas.microsoft.com/office/word/2018/wordml" xmlns:w16du="http://schemas.microsoft.com/office/word/2023/wordml/word16du" xmlns:w16sdtdh="http://schemas.microsoft.com/office/word/2020/wordml/sdtdatahash" xmlns:w16se="http://schemas.microsoft.com/office/word/2015/wordml/symex" mc:Ignorable="w14 w15 w16se w16cid w16 w16cex w16sdtdh w16du">
   <w:docDefaults>
     <w:rPrDefault>
       <w:rPr>
@@ -7727,6 +9482,16 @@
       <w:lang w:eastAsia="en-IN"/>
     </w:rPr>
   </w:style>
+  <w:style w:type="character" w:styleId="PlaceholderText">
+    <w:name w:val="Placeholder Text"/>
+    <w:basedOn w:val="DefaultParagraphFont"/>
+    <w:uiPriority w:val="99"/>
+    <w:semiHidden/>
+    <w:rsid w:val="006F7D79"/>
+    <w:rPr>
+      <w:color w:val="666666"/>
+    </w:rPr>
+  </w:style>
 </w:styles>
 </file>
 

</xml_diff>